<commit_message>
update tài liệu git (cài ssh server trên linux)
</commit_message>
<xml_diff>
--- a/03. Documents/HƯỚNG DẪN SỬ DỤNG GITHUB.docx
+++ b/03. Documents/HƯỚNG DẪN SỬ DỤNG GITHUB.docx
@@ -18125,15 +18125,14 @@
       <w:pPr>
         <w:pStyle w:val="Heading2"/>
         <w:rPr>
-          <w:ins w:id="460" w:author="Pham Thanh" w:date="2018-07-19T15:09:00Z"/>
           <w:b/>
           <w:sz w:val="28"/>
           <w:szCs w:val="28"/>
           <w:lang w:val="en-GB"/>
         </w:rPr>
       </w:pPr>
-      <w:ins w:id="461" w:author="Tung Tran Thanh" w:date="2018-07-18T23:27:00Z">
-        <w:del w:id="462" w:author="Pham Thanh" w:date="2018-07-19T15:09:00Z">
+      <w:ins w:id="460" w:author="Tung Tran Thanh" w:date="2018-07-18T23:27:00Z">
+        <w:del w:id="461" w:author="Pham Thanh" w:date="2018-07-19T15:09:00Z">
           <w:r>
             <w:rPr>
               <w:b/>
@@ -18145,7 +18144,7 @@
           </w:r>
         </w:del>
       </w:ins>
-      <w:ins w:id="463" w:author="Pham Thanh" w:date="2018-07-19T15:09:00Z">
+      <w:ins w:id="462" w:author="Pham Thanh" w:date="2018-07-19T15:09:00Z">
         <w:r>
           <w:rPr>
             <w:b/>
@@ -18156,7 +18155,7 @@
           <w:t xml:space="preserve">5 </w:t>
         </w:r>
       </w:ins>
-      <w:ins w:id="464" w:author="Pham Thanh" w:date="2018-07-19T15:12:00Z">
+      <w:ins w:id="463" w:author="Pham Thanh" w:date="2018-07-19T15:12:00Z">
         <w:r>
           <w:rPr>
             <w:b/>
@@ -18167,7 +18166,7 @@
           <w:t>L</w:t>
         </w:r>
       </w:ins>
-      <w:ins w:id="465" w:author="Pham Thanh" w:date="2018-07-19T15:09:00Z">
+      <w:ins w:id="464" w:author="Pham Thanh" w:date="2018-07-19T15:09:00Z">
         <w:r>
           <w:rPr>
             <w:b/>
@@ -18178,7 +18177,7 @@
           <w:t xml:space="preserve">àm việc </w:t>
         </w:r>
       </w:ins>
-      <w:ins w:id="466" w:author="Pham Thanh" w:date="2018-07-19T15:13:00Z">
+      <w:ins w:id="465" w:author="Pham Thanh" w:date="2018-07-19T15:13:00Z">
         <w:r>
           <w:rPr>
             <w:b/>
@@ -18189,7 +18188,7 @@
           <w:t xml:space="preserve">với git </w:t>
         </w:r>
       </w:ins>
-      <w:ins w:id="467" w:author="Pham Thanh" w:date="2018-07-19T15:09:00Z">
+      <w:ins w:id="466" w:author="Pham Thanh" w:date="2018-07-19T15:09:00Z">
         <w:r>
           <w:rPr>
             <w:b/>
@@ -18200,6 +18199,37 @@
           <w:t>trong mạng nội bộ</w:t>
         </w:r>
       </w:ins>
+    </w:p>
+    <w:p>
+      <w:pPr>
+        <w:pStyle w:val="Heading3"/>
+        <w:rPr>
+          <w:ins w:id="467" w:author="Pham Thanh" w:date="2018-07-19T15:09:00Z"/>
+          <w:b/>
+          <w:lang w:val="en-GB"/>
+        </w:rPr>
+      </w:pPr>
+      <w:r>
+        <w:rPr>
+          <w:b/>
+          <w:lang w:val="en-GB"/>
+        </w:rPr>
+        <w:t xml:space="preserve">5.1 </w:t>
+      </w:r>
+      <w:r>
+        <w:rPr>
+          <w:b/>
+          <w:lang w:val="en-GB"/>
+        </w:rPr>
+        <w:t>Cài server trên</w:t>
+      </w:r>
+      <w:r>
+        <w:rPr>
+          <w:b/>
+          <w:lang w:val="en-GB"/>
+        </w:rPr>
+        <w:t xml:space="preserve"> hệ điều hành window</w:t>
+      </w:r>
     </w:p>
     <w:p>
       <w:pPr>
@@ -18858,6 +18888,7 @@
       </w:pPr>
       <w:ins w:id="549" w:author="Pham Thanh" w:date="2018-07-26T10:53:00Z">
         <w:r>
+          <w:lastRenderedPageBreak/>
           <w:t>Tiếp tục nó sẽ hỏi bạn có muốn thiết lập keypharse không, nếu muốn thì nhập keypharse cần thiết lập vào rồi Enter.</w:t>
         </w:r>
       </w:ins>
@@ -18904,7 +18935,6 @@
               </w:rPr>
             </w:rPrChange>
           </w:rPr>
-          <w:lastRenderedPageBreak/>
           <w:drawing>
             <wp:inline distT="0" distB="0" distL="0" distR="0" wp14:anchorId="5D7C2492" wp14:editId="25CA15DA">
               <wp:extent cx="5731255" cy="2829464"/>
@@ -19239,6 +19269,7 @@
               </w:rPr>
             </w:rPrChange>
           </w:rPr>
+          <w:lastRenderedPageBreak/>
           <w:drawing>
             <wp:inline distT="0" distB="0" distL="0" distR="0" wp14:anchorId="096888E9" wp14:editId="68AD174D">
               <wp:extent cx="5446136" cy="3432810"/>
@@ -19461,6 +19492,7 @@
               <w:rPr/>
             </w:rPrChange>
           </w:rPr>
+          <w:lastRenderedPageBreak/>
           <w:t>Trong thiết lập tường lửa vào mục inbound tạo một rule mới cho phép mở port 2222</w:t>
         </w:r>
       </w:ins>
@@ -19557,7 +19589,6 @@
               </w:rPr>
             </w:rPrChange>
           </w:rPr>
-          <w:lastRenderedPageBreak/>
           <w:drawing>
             <wp:inline distT="0" distB="0" distL="0" distR="0" wp14:anchorId="570F1D7B" wp14:editId="4DB96BB7">
               <wp:extent cx="5731510" cy="3812875"/>
@@ -19649,6 +19680,7 @@
               </w:rPr>
             </w:rPrChange>
           </w:rPr>
+          <w:lastRenderedPageBreak/>
           <w:drawing>
             <wp:inline distT="0" distB="0" distL="0" distR="0" wp14:anchorId="43EFEB43" wp14:editId="6F2E4053">
               <wp:extent cx="5730875" cy="3950899"/>
@@ -19714,7 +19746,6 @@
               </w:rPr>
             </w:rPrChange>
           </w:rPr>
-          <w:lastRenderedPageBreak/>
           <w:drawing>
             <wp:inline distT="0" distB="0" distL="0" distR="0" wp14:anchorId="234F2214" wp14:editId="2DDB137D">
               <wp:extent cx="5730358" cy="3950898"/>
@@ -19780,6 +19811,7 @@
               </w:rPr>
             </w:rPrChange>
           </w:rPr>
+          <w:lastRenderedPageBreak/>
           <w:drawing>
             <wp:inline distT="0" distB="0" distL="0" distR="0" wp14:anchorId="48875B0E" wp14:editId="7620C21B">
               <wp:extent cx="5731510" cy="4132053"/>
@@ -19849,7 +19881,6 @@
               </w:rPr>
             </w:rPrChange>
           </w:rPr>
-          <w:lastRenderedPageBreak/>
           <w:t xml:space="preserve">Quay trở lại với bitvise </w:t>
         </w:r>
       </w:ins>
@@ -19972,6 +20003,7 @@
               <w:rPr/>
             </w:rPrChange>
           </w:rPr>
+          <w:lastRenderedPageBreak/>
           <w:t>Điền tên account name và nhấn vào public key, sau đó nhập file public key có dạng (id_rsa.pub) vừa tạo ở trên</w:t>
         </w:r>
       </w:ins>
@@ -20064,7 +20096,6 @@
               <w:rPr/>
             </w:rPrChange>
           </w:rPr>
-          <w:lastRenderedPageBreak/>
           <w:t xml:space="preserve">Sau khi add window account xong, ta bắt đầu nhập mật khẩu cho account </w:t>
         </w:r>
       </w:ins>
@@ -20096,6 +20127,7 @@
               </w:rPr>
             </w:rPrChange>
           </w:rPr>
+          <w:lastRenderedPageBreak/>
           <w:drawing>
             <wp:inline distT="0" distB="0" distL="0" distR="0" wp14:anchorId="54A00FF6" wp14:editId="567C2AE4">
               <wp:extent cx="5729718" cy="4114800"/>
@@ -20221,7 +20253,6 @@
               <w:rPr/>
             </w:rPrChange>
           </w:rPr>
-          <w:lastRenderedPageBreak/>
           <w:t xml:space="preserve">Xong các bước trên thì bây giờ ta sẽ ấn vào </w:t>
         </w:r>
         <w:r>
@@ -20276,6 +20307,7 @@
               </w:rPr>
             </w:rPrChange>
           </w:rPr>
+          <w:lastRenderedPageBreak/>
           <w:drawing>
             <wp:inline distT="0" distB="0" distL="0" distR="0" wp14:anchorId="65AC0BB9" wp14:editId="144A9559">
               <wp:extent cx="5731510" cy="5006340"/>
@@ -20622,7 +20654,6 @@
               <w:rPr/>
             </w:rPrChange>
           </w:rPr>
-          <w:lastRenderedPageBreak/>
           <w:t>+ IP_Server: địa chỉ ip của máy server hoặc tên máy server</w:t>
         </w:r>
       </w:ins>
@@ -20649,6 +20680,7 @@
               <w:rPr/>
             </w:rPrChange>
           </w:rPr>
+          <w:lastRenderedPageBreak/>
           <w:t>+ Port: Cổng kết nối đến server</w:t>
         </w:r>
       </w:ins>
@@ -20921,24 +20953,18 @@
       <w:pPr>
         <w:jc w:val="center"/>
         <w:rPr>
-          <w:ins w:id="801" w:author="Pham Thanh" w:date="2018-07-26T10:53:00Z"/>
-          <w:sz w:val="24"/>
-          <w:szCs w:val="24"/>
-          <w:rPrChange w:id="802" w:author="Pham Thanh" w:date="2018-07-26T10:57:00Z">
-            <w:rPr>
-              <w:ins w:id="803" w:author="Pham Thanh" w:date="2018-07-26T10:53:00Z"/>
-            </w:rPr>
-          </w:rPrChange>
-        </w:rPr>
-      </w:pPr>
-      <w:ins w:id="804" w:author="Pham Thanh" w:date="2018-07-26T10:53:00Z">
+          <w:sz w:val="24"/>
+          <w:szCs w:val="24"/>
+        </w:rPr>
+      </w:pPr>
+      <w:ins w:id="801" w:author="Pham Thanh" w:date="2018-07-26T10:53:00Z">
         <w:r>
           <w:rPr>
             <w:noProof/>
             <w:sz w:val="24"/>
             <w:szCs w:val="24"/>
             <w:lang w:val="en-GB"/>
-            <w:rPrChange w:id="805" w:author="Pham Thanh" w:date="2018-07-26T10:57:00Z">
+            <w:rPrChange w:id="802" w:author="Pham Thanh" w:date="2018-07-26T10:57:00Z">
               <w:rPr>
                 <w:noProof/>
                 <w:lang w:val="en-GB"/>
@@ -20985,16 +21011,2108 @@
     </w:p>
     <w:p>
       <w:pPr>
+        <w:pStyle w:val="Heading3"/>
+        <w:rPr>
+          <w:b/>
+        </w:rPr>
+      </w:pPr>
+      <w:r>
+        <w:rPr>
+          <w:b/>
+        </w:rPr>
+        <w:t xml:space="preserve">5.2 </w:t>
+      </w:r>
+      <w:r>
+        <w:rPr>
+          <w:b/>
+        </w:rPr>
+        <w:t>Cài server trên</w:t>
+      </w:r>
+      <w:r>
+        <w:rPr>
+          <w:b/>
+        </w:rPr>
+        <w:t xml:space="preserve"> hệ điều hành ubuntu</w:t>
+      </w:r>
+    </w:p>
+    <w:p>
+      <w:pPr>
+        <w:rPr>
+          <w:rFonts w:asciiTheme="majorHAnsi" w:hAnsiTheme="majorHAnsi" w:cstheme="majorHAnsi"/>
+          <w:sz w:val="24"/>
+          <w:szCs w:val="24"/>
+        </w:rPr>
+      </w:pPr>
+      <w:r>
+        <w:rPr>
+          <w:rFonts w:asciiTheme="majorHAnsi" w:hAnsiTheme="majorHAnsi" w:cstheme="majorHAnsi"/>
+          <w:sz w:val="24"/>
+          <w:szCs w:val="24"/>
+        </w:rPr>
+        <w:t>Đầu tiên ta cần c</w:t>
+      </w:r>
+      <w:r>
+        <w:rPr>
+          <w:rFonts w:asciiTheme="majorHAnsi" w:hAnsiTheme="majorHAnsi" w:cstheme="majorHAnsi"/>
+          <w:sz w:val="24"/>
+          <w:szCs w:val="24"/>
+        </w:rPr>
+        <w:t>ài đặt ssh server trên ubuntu</w:t>
+      </w:r>
+    </w:p>
+    <w:p>
+      <w:pPr>
+        <w:rPr>
+          <w:rFonts w:asciiTheme="majorHAnsi" w:hAnsiTheme="majorHAnsi" w:cstheme="majorHAnsi"/>
+          <w:sz w:val="24"/>
+          <w:szCs w:val="24"/>
+        </w:rPr>
+      </w:pPr>
+      <w:r>
+        <w:rPr>
+          <w:rFonts w:asciiTheme="majorHAnsi" w:hAnsiTheme="majorHAnsi" w:cstheme="majorHAnsi"/>
+          <w:sz w:val="24"/>
+          <w:szCs w:val="24"/>
+        </w:rPr>
+        <w:t xml:space="preserve">Trong </w:t>
+      </w:r>
+      <w:r>
+        <w:rPr>
+          <w:rFonts w:asciiTheme="majorHAnsi" w:hAnsiTheme="majorHAnsi" w:cstheme="majorHAnsi"/>
+          <w:sz w:val="24"/>
+          <w:szCs w:val="24"/>
+        </w:rPr>
+        <w:t>terminal ta gõ lệnh sau để cài đặt ssh server</w:t>
+      </w:r>
+    </w:p>
+    <w:p>
+      <w:pPr>
+        <w:pBdr>
+          <w:top w:val="single" w:sz="4" w:space="1" w:color="auto"/>
+          <w:left w:val="single" w:sz="4" w:space="4" w:color="auto"/>
+          <w:bottom w:val="single" w:sz="4" w:space="1" w:color="auto"/>
+          <w:right w:val="single" w:sz="4" w:space="4" w:color="auto"/>
+        </w:pBdr>
+        <w:rPr>
+          <w:rFonts w:asciiTheme="majorHAnsi" w:hAnsiTheme="majorHAnsi" w:cstheme="majorHAnsi"/>
+          <w:sz w:val="24"/>
+          <w:szCs w:val="24"/>
+        </w:rPr>
+      </w:pPr>
+      <w:r>
+        <w:rPr>
+          <w:rFonts w:asciiTheme="majorHAnsi" w:hAnsiTheme="majorHAnsi" w:cstheme="majorHAnsi"/>
+          <w:sz w:val="24"/>
+          <w:szCs w:val="24"/>
+        </w:rPr>
+        <w:t>sudo apt-get update</w:t>
+      </w:r>
+    </w:p>
+    <w:p>
+      <w:pPr>
+        <w:pBdr>
+          <w:top w:val="single" w:sz="4" w:space="1" w:color="auto"/>
+          <w:left w:val="single" w:sz="4" w:space="4" w:color="auto"/>
+          <w:bottom w:val="single" w:sz="4" w:space="1" w:color="auto"/>
+          <w:right w:val="single" w:sz="4" w:space="4" w:color="auto"/>
+        </w:pBdr>
+        <w:rPr>
+          <w:ins w:id="803" w:author="Pham Thanh" w:date="2018-07-26T10:53:00Z"/>
+          <w:rFonts w:asciiTheme="majorHAnsi" w:hAnsiTheme="majorHAnsi" w:cstheme="majorHAnsi"/>
+          <w:sz w:val="24"/>
+          <w:szCs w:val="24"/>
+          <w:rPrChange w:id="804" w:author="Pham Thanh" w:date="2018-07-26T10:57:00Z">
+            <w:rPr>
+              <w:ins w:id="805" w:author="Pham Thanh" w:date="2018-07-26T10:53:00Z"/>
+            </w:rPr>
+          </w:rPrChange>
+        </w:rPr>
+      </w:pPr>
+      <w:r>
+        <w:rPr>
+          <w:rFonts w:asciiTheme="majorHAnsi" w:hAnsiTheme="majorHAnsi" w:cstheme="majorHAnsi"/>
+          <w:sz w:val="24"/>
+          <w:szCs w:val="24"/>
+        </w:rPr>
+        <w:t>sudo apt-get install openssh-server</w:t>
+      </w:r>
+    </w:p>
+    <w:p>
+      <w:pPr>
+        <w:shd w:val="clear" w:color="auto" w:fill="FFFFFF"/>
+        <w:spacing w:after="0" w:line="480" w:lineRule="auto"/>
+        <w:ind w:right="225"/>
+        <w:rPr>
+          <w:rFonts w:asciiTheme="majorHAnsi" w:eastAsia="Times New Roman" w:hAnsiTheme="majorHAnsi" w:cstheme="majorHAnsi"/>
+          <w:b/>
+          <w:color w:val="000000"/>
+          <w:sz w:val="24"/>
+          <w:szCs w:val="24"/>
+        </w:rPr>
+      </w:pPr>
+      <w:r>
+        <w:rPr>
+          <w:rFonts w:asciiTheme="majorHAnsi" w:eastAsia="Times New Roman" w:hAnsiTheme="majorHAnsi" w:cstheme="majorHAnsi"/>
+          <w:b/>
+          <w:color w:val="000000"/>
+          <w:sz w:val="24"/>
+          <w:szCs w:val="24"/>
+        </w:rPr>
+        <w:t>Tạo user mới</w:t>
+      </w:r>
+    </w:p>
+    <w:p>
+      <w:pPr>
+        <w:shd w:val="clear" w:color="auto" w:fill="FFFFFF"/>
+        <w:spacing w:after="0" w:line="480" w:lineRule="auto"/>
+        <w:ind w:right="225"/>
+        <w:rPr>
+          <w:rFonts w:asciiTheme="majorHAnsi" w:eastAsia="Times New Roman" w:hAnsiTheme="majorHAnsi" w:cstheme="majorHAnsi"/>
+          <w:color w:val="000000"/>
+          <w:sz w:val="24"/>
+          <w:szCs w:val="24"/>
+        </w:rPr>
+      </w:pPr>
+      <w:r>
+        <w:rPr>
+          <w:rFonts w:asciiTheme="majorHAnsi" w:eastAsia="Times New Roman" w:hAnsiTheme="majorHAnsi" w:cstheme="majorHAnsi"/>
+          <w:color w:val="000000"/>
+          <w:sz w:val="24"/>
+          <w:szCs w:val="24"/>
+        </w:rPr>
+        <w:lastRenderedPageBreak/>
+        <w:t>Đăng nhập vào tài khoản root trong Linux là kém an toàn và có thể gây ra rủi ro cho hệ thống. Khi sử dụng root, bất cứ một thay đổi hệ thống nào đó có thể xãy ra mà không cần một đặc quyền. Một chương trình gián điệp hoặc một kẻ trộm có thể kiểm soát và thay đổi hệ thống</w:t>
+      </w:r>
+      <w:r>
+        <w:rPr>
+          <w:rFonts w:asciiTheme="majorHAnsi" w:eastAsia="Times New Roman" w:hAnsiTheme="majorHAnsi" w:cstheme="majorHAnsi"/>
+          <w:color w:val="000000"/>
+          <w:sz w:val="24"/>
+          <w:szCs w:val="24"/>
+        </w:rPr>
+        <w:t xml:space="preserve"> của bạn mà không cần mật khẩu.</w:t>
+      </w:r>
+      <w:bookmarkStart w:id="806" w:name="_GoBack"/>
+      <w:bookmarkEnd w:id="806"/>
+    </w:p>
+    <w:p>
+      <w:pPr>
+        <w:shd w:val="clear" w:color="auto" w:fill="FFFFFF"/>
+        <w:spacing w:after="0" w:line="480" w:lineRule="auto"/>
+        <w:ind w:right="225"/>
+        <w:rPr>
+          <w:rFonts w:asciiTheme="majorHAnsi" w:eastAsia="Times New Roman" w:hAnsiTheme="majorHAnsi" w:cstheme="majorHAnsi"/>
+          <w:color w:val="000000"/>
+          <w:sz w:val="24"/>
+          <w:szCs w:val="24"/>
+        </w:rPr>
+      </w:pPr>
+      <w:r>
+        <w:rPr>
+          <w:rFonts w:asciiTheme="majorHAnsi" w:eastAsia="Times New Roman" w:hAnsiTheme="majorHAnsi" w:cstheme="majorHAnsi"/>
+          <w:color w:val="000000"/>
+          <w:sz w:val="24"/>
+          <w:szCs w:val="24"/>
+        </w:rPr>
+        <w:t>Mục đích chính của việc tạo user ở đây là để vô hiệu hóa đăng nhập SSH của tài khoản root. Điều này gây ra khó khăn cho những kẻ muốn thử đăng nhập vào hệ thống của bạn và họ sẽ thất bại trong khi cố gắng để nhập một người dùng đúng. Vì vậy, hãy sử dụng một tên người dùng đặc biệt, không nên sử dụng một số tên người dùng thông dụng như admin,</w:t>
+      </w:r>
+      <w:r>
+        <w:rPr>
+          <w:rFonts w:asciiTheme="majorHAnsi" w:eastAsia="Times New Roman" w:hAnsiTheme="majorHAnsi" w:cstheme="majorHAnsi"/>
+          <w:color w:val="000000"/>
+          <w:sz w:val="24"/>
+          <w:szCs w:val="24"/>
+        </w:rPr>
+        <w:t xml:space="preserve"> adm, ftp, test, support, ubnt…</w:t>
+      </w:r>
+    </w:p>
+    <w:p>
+      <w:pPr>
+        <w:shd w:val="clear" w:color="auto" w:fill="FFFFFF"/>
+        <w:spacing w:after="0" w:line="480" w:lineRule="auto"/>
+        <w:ind w:right="225"/>
+        <w:rPr>
+          <w:rFonts w:asciiTheme="majorHAnsi" w:eastAsia="Times New Roman" w:hAnsiTheme="majorHAnsi" w:cstheme="majorHAnsi"/>
+          <w:color w:val="000000"/>
+          <w:sz w:val="24"/>
+          <w:szCs w:val="24"/>
+        </w:rPr>
+      </w:pPr>
+      <w:r>
+        <w:rPr>
+          <w:rFonts w:asciiTheme="majorHAnsi" w:eastAsia="Times New Roman" w:hAnsiTheme="majorHAnsi" w:cstheme="majorHAnsi"/>
+          <w:color w:val="000000"/>
+          <w:sz w:val="24"/>
+          <w:szCs w:val="24"/>
+        </w:rPr>
+        <w:t>Nếu bạn không muốn tạo user, hãy bỏ qua</w:t>
+      </w:r>
+      <w:r>
+        <w:rPr>
+          <w:rFonts w:asciiTheme="majorHAnsi" w:eastAsia="Times New Roman" w:hAnsiTheme="majorHAnsi" w:cstheme="majorHAnsi"/>
+          <w:color w:val="000000"/>
+          <w:sz w:val="24"/>
+          <w:szCs w:val="24"/>
+        </w:rPr>
+        <w:t xml:space="preserve"> bước này.</w:t>
+      </w:r>
+    </w:p>
+    <w:p>
+      <w:pPr>
+        <w:shd w:val="clear" w:color="auto" w:fill="FFFFFF"/>
+        <w:spacing w:after="0" w:line="480" w:lineRule="auto"/>
+        <w:ind w:right="225"/>
+        <w:rPr>
+          <w:rFonts w:asciiTheme="majorHAnsi" w:eastAsia="Times New Roman" w:hAnsiTheme="majorHAnsi" w:cstheme="majorHAnsi"/>
+          <w:color w:val="000000"/>
+          <w:sz w:val="24"/>
+          <w:szCs w:val="24"/>
+        </w:rPr>
+      </w:pPr>
+      <w:r>
+        <w:rPr>
+          <w:rFonts w:asciiTheme="majorHAnsi" w:eastAsia="Times New Roman" w:hAnsiTheme="majorHAnsi" w:cstheme="majorHAnsi"/>
+          <w:color w:val="000000"/>
+          <w:sz w:val="24"/>
+          <w:szCs w:val="24"/>
+        </w:rPr>
+        <w:t>Để tạo user trong Linux  sử dụng lệnh sau:</w:t>
+      </w:r>
+    </w:p>
+    <w:p>
+      <w:pPr>
+        <w:shd w:val="clear" w:color="auto" w:fill="FFFFFF"/>
+        <w:spacing w:after="0" w:line="480" w:lineRule="auto"/>
+        <w:ind w:right="225"/>
+        <w:rPr>
+          <w:rFonts w:asciiTheme="majorHAnsi" w:eastAsia="Times New Roman" w:hAnsiTheme="majorHAnsi" w:cstheme="majorHAnsi"/>
+          <w:color w:val="000000"/>
+          <w:sz w:val="24"/>
+          <w:szCs w:val="24"/>
+        </w:rPr>
+      </w:pPr>
+      <w:r>
+        <w:rPr>
+          <w:rFonts w:asciiTheme="majorHAnsi" w:eastAsia="Times New Roman" w:hAnsiTheme="majorHAnsi" w:cstheme="majorHAnsi"/>
+          <w:color w:val="000000"/>
+          <w:sz w:val="24"/>
+          <w:szCs w:val="24"/>
+        </w:rPr>
+        <w:t xml:space="preserve">sudo useradd -m </w:t>
+      </w:r>
+      <w:r>
+        <w:rPr>
+          <w:rFonts w:asciiTheme="majorHAnsi" w:eastAsia="Times New Roman" w:hAnsiTheme="majorHAnsi" w:cstheme="majorHAnsi"/>
+          <w:color w:val="000000"/>
+          <w:sz w:val="24"/>
+          <w:szCs w:val="24"/>
+        </w:rPr>
+        <w:t>user1</w:t>
+      </w:r>
+    </w:p>
+    <w:p>
+      <w:pPr>
+        <w:shd w:val="clear" w:color="auto" w:fill="FFFFFF"/>
+        <w:spacing w:after="0" w:line="480" w:lineRule="auto"/>
+        <w:ind w:right="225"/>
+        <w:rPr>
+          <w:rFonts w:asciiTheme="majorHAnsi" w:eastAsia="Times New Roman" w:hAnsiTheme="majorHAnsi" w:cstheme="majorHAnsi"/>
+          <w:color w:val="000000"/>
+          <w:sz w:val="24"/>
+          <w:szCs w:val="24"/>
+        </w:rPr>
+      </w:pPr>
+      <w:r>
+        <w:rPr>
+          <w:rFonts w:asciiTheme="majorHAnsi" w:eastAsia="Times New Roman" w:hAnsiTheme="majorHAnsi" w:cstheme="majorHAnsi"/>
+          <w:color w:val="000000"/>
+          <w:sz w:val="24"/>
+          <w:szCs w:val="24"/>
+        </w:rPr>
+        <w:t>Thay thế user</w:t>
+      </w:r>
+      <w:r>
+        <w:rPr>
+          <w:rFonts w:asciiTheme="majorHAnsi" w:eastAsia="Times New Roman" w:hAnsiTheme="majorHAnsi" w:cstheme="majorHAnsi"/>
+          <w:color w:val="000000"/>
+          <w:sz w:val="24"/>
+          <w:szCs w:val="24"/>
+        </w:rPr>
+        <w:t>1</w:t>
+      </w:r>
+      <w:r>
+        <w:rPr>
+          <w:rFonts w:asciiTheme="majorHAnsi" w:eastAsia="Times New Roman" w:hAnsiTheme="majorHAnsi" w:cstheme="majorHAnsi"/>
+          <w:color w:val="000000"/>
+          <w:sz w:val="24"/>
+          <w:szCs w:val="24"/>
+        </w:rPr>
+        <w:t xml:space="preserve"> thành user mà bạn muốn tạo.</w:t>
+      </w:r>
+    </w:p>
+    <w:p>
+      <w:pPr>
+        <w:shd w:val="clear" w:color="auto" w:fill="FFFFFF"/>
+        <w:spacing w:after="0" w:line="480" w:lineRule="auto"/>
+        <w:ind w:right="225"/>
+        <w:rPr>
+          <w:rFonts w:asciiTheme="majorHAnsi" w:eastAsia="Times New Roman" w:hAnsiTheme="majorHAnsi" w:cstheme="majorHAnsi"/>
+          <w:color w:val="000000"/>
+          <w:sz w:val="24"/>
+          <w:szCs w:val="24"/>
+        </w:rPr>
+      </w:pPr>
+      <w:r>
+        <w:rPr>
+          <w:rFonts w:asciiTheme="majorHAnsi" w:eastAsia="Times New Roman" w:hAnsiTheme="majorHAnsi" w:cstheme="majorHAnsi"/>
+          <w:color w:val="000000"/>
+          <w:sz w:val="24"/>
+          <w:szCs w:val="24"/>
+        </w:rPr>
+        <w:t>Thiết lập mật khẩu cho user mới:</w:t>
+      </w:r>
+    </w:p>
+    <w:p>
+      <w:pPr>
+        <w:pBdr>
+          <w:top w:val="single" w:sz="4" w:space="1" w:color="auto"/>
+          <w:left w:val="single" w:sz="4" w:space="4" w:color="auto"/>
+          <w:bottom w:val="single" w:sz="4" w:space="1" w:color="auto"/>
+          <w:right w:val="single" w:sz="4" w:space="4" w:color="auto"/>
+        </w:pBdr>
+        <w:shd w:val="clear" w:color="auto" w:fill="FFFFFF"/>
+        <w:spacing w:after="0" w:line="480" w:lineRule="auto"/>
+        <w:ind w:right="225"/>
+        <w:rPr>
+          <w:rFonts w:asciiTheme="majorHAnsi" w:eastAsia="Times New Roman" w:hAnsiTheme="majorHAnsi" w:cstheme="majorHAnsi"/>
+          <w:color w:val="000000"/>
+          <w:sz w:val="24"/>
+          <w:szCs w:val="24"/>
+        </w:rPr>
+      </w:pPr>
+      <w:r>
+        <w:rPr>
+          <w:rFonts w:asciiTheme="majorHAnsi" w:eastAsia="Times New Roman" w:hAnsiTheme="majorHAnsi" w:cstheme="majorHAnsi"/>
+          <w:color w:val="000000"/>
+          <w:sz w:val="24"/>
+          <w:szCs w:val="24"/>
+        </w:rPr>
+        <w:t>sudo passwd user</w:t>
+      </w:r>
+      <w:r>
+        <w:rPr>
+          <w:rFonts w:asciiTheme="majorHAnsi" w:eastAsia="Times New Roman" w:hAnsiTheme="majorHAnsi" w:cstheme="majorHAnsi"/>
+          <w:color w:val="000000"/>
+          <w:sz w:val="24"/>
+          <w:szCs w:val="24"/>
+        </w:rPr>
+        <w:t>1</w:t>
+      </w:r>
+    </w:p>
+    <w:p>
+      <w:pPr>
+        <w:shd w:val="clear" w:color="auto" w:fill="FFFFFF"/>
+        <w:spacing w:after="0" w:line="480" w:lineRule="auto"/>
+        <w:ind w:right="225"/>
+        <w:rPr>
+          <w:rFonts w:asciiTheme="majorHAnsi" w:eastAsia="Times New Roman" w:hAnsiTheme="majorHAnsi" w:cstheme="majorHAnsi"/>
+          <w:color w:val="000000"/>
+          <w:sz w:val="24"/>
+          <w:szCs w:val="24"/>
+        </w:rPr>
+      </w:pPr>
+      <w:r>
+        <w:rPr>
+          <w:rFonts w:asciiTheme="majorHAnsi" w:eastAsia="Times New Roman" w:hAnsiTheme="majorHAnsi" w:cstheme="majorHAnsi"/>
+          <w:color w:val="000000"/>
+          <w:sz w:val="24"/>
+          <w:szCs w:val="24"/>
+        </w:rPr>
+        <w:t>Bạn cần phải nhập mật khẩu 2 lần. Kết quả như sau:</w:t>
+      </w:r>
+    </w:p>
+    <w:p>
+      <w:pPr>
+        <w:pBdr>
+          <w:top w:val="single" w:sz="4" w:space="1" w:color="auto"/>
+          <w:left w:val="single" w:sz="4" w:space="4" w:color="auto"/>
+          <w:bottom w:val="single" w:sz="4" w:space="1" w:color="auto"/>
+          <w:right w:val="single" w:sz="4" w:space="4" w:color="auto"/>
+        </w:pBdr>
+        <w:shd w:val="clear" w:color="auto" w:fill="FFFFFF"/>
+        <w:spacing w:after="0" w:line="480" w:lineRule="auto"/>
+        <w:ind w:right="225"/>
+        <w:rPr>
+          <w:rFonts w:asciiTheme="majorHAnsi" w:eastAsia="Times New Roman" w:hAnsiTheme="majorHAnsi" w:cstheme="majorHAnsi"/>
+          <w:color w:val="000000"/>
+          <w:sz w:val="24"/>
+          <w:szCs w:val="24"/>
+        </w:rPr>
+      </w:pPr>
+      <w:r>
+        <w:rPr>
+          <w:rFonts w:asciiTheme="majorHAnsi" w:eastAsia="Times New Roman" w:hAnsiTheme="majorHAnsi" w:cstheme="majorHAnsi"/>
+          <w:color w:val="000000"/>
+          <w:sz w:val="24"/>
+          <w:szCs w:val="24"/>
+        </w:rPr>
+        <w:t>Enter new UNIX password: --&gt; nhập mật khẩu</w:t>
+      </w:r>
+    </w:p>
+    <w:p>
+      <w:pPr>
+        <w:pBdr>
+          <w:top w:val="single" w:sz="4" w:space="1" w:color="auto"/>
+          <w:left w:val="single" w:sz="4" w:space="4" w:color="auto"/>
+          <w:bottom w:val="single" w:sz="4" w:space="1" w:color="auto"/>
+          <w:right w:val="single" w:sz="4" w:space="4" w:color="auto"/>
+        </w:pBdr>
+        <w:shd w:val="clear" w:color="auto" w:fill="FFFFFF"/>
+        <w:spacing w:after="0" w:line="480" w:lineRule="auto"/>
+        <w:ind w:right="225"/>
+        <w:rPr>
+          <w:rFonts w:asciiTheme="majorHAnsi" w:eastAsia="Times New Roman" w:hAnsiTheme="majorHAnsi" w:cstheme="majorHAnsi"/>
+          <w:color w:val="000000"/>
+          <w:sz w:val="24"/>
+          <w:szCs w:val="24"/>
+        </w:rPr>
+      </w:pPr>
+      <w:r>
+        <w:rPr>
+          <w:rFonts w:asciiTheme="majorHAnsi" w:eastAsia="Times New Roman" w:hAnsiTheme="majorHAnsi" w:cstheme="majorHAnsi"/>
+          <w:color w:val="000000"/>
+          <w:sz w:val="24"/>
+          <w:szCs w:val="24"/>
+        </w:rPr>
+        <w:t>Retype new UNIX password: --&gt; nhập lại mật khẩu</w:t>
+      </w:r>
+    </w:p>
+    <w:p>
+      <w:pPr>
+        <w:pBdr>
+          <w:top w:val="single" w:sz="4" w:space="1" w:color="auto"/>
+          <w:left w:val="single" w:sz="4" w:space="4" w:color="auto"/>
+          <w:bottom w:val="single" w:sz="4" w:space="1" w:color="auto"/>
+          <w:right w:val="single" w:sz="4" w:space="4" w:color="auto"/>
+        </w:pBdr>
+        <w:shd w:val="clear" w:color="auto" w:fill="FFFFFF"/>
+        <w:spacing w:after="0" w:line="480" w:lineRule="auto"/>
+        <w:ind w:right="225"/>
+        <w:rPr>
+          <w:rFonts w:asciiTheme="majorHAnsi" w:eastAsia="Times New Roman" w:hAnsiTheme="majorHAnsi" w:cstheme="majorHAnsi"/>
+          <w:color w:val="000000"/>
+          <w:sz w:val="24"/>
+          <w:szCs w:val="24"/>
+        </w:rPr>
+      </w:pPr>
+      <w:r>
+        <w:rPr>
+          <w:rFonts w:asciiTheme="majorHAnsi" w:eastAsia="Times New Roman" w:hAnsiTheme="majorHAnsi" w:cstheme="majorHAnsi"/>
+          <w:color w:val="000000"/>
+          <w:sz w:val="24"/>
+          <w:szCs w:val="24"/>
+        </w:rPr>
+        <w:t>passwd: password updated successfully</w:t>
+      </w:r>
+    </w:p>
+    <w:p>
+      <w:pPr>
+        <w:shd w:val="clear" w:color="auto" w:fill="FFFFFF"/>
+        <w:spacing w:after="0" w:line="480" w:lineRule="auto"/>
+        <w:ind w:right="225"/>
+        <w:rPr>
+          <w:rFonts w:asciiTheme="majorHAnsi" w:eastAsia="Times New Roman" w:hAnsiTheme="majorHAnsi" w:cstheme="majorHAnsi"/>
+          <w:color w:val="000000"/>
+          <w:sz w:val="24"/>
+          <w:szCs w:val="24"/>
+        </w:rPr>
+      </w:pPr>
+    </w:p>
+    <w:p>
+      <w:pPr>
+        <w:shd w:val="clear" w:color="auto" w:fill="FFFFFF"/>
+        <w:spacing w:after="0" w:line="480" w:lineRule="auto"/>
+        <w:ind w:right="225"/>
+        <w:rPr>
+          <w:rFonts w:asciiTheme="majorHAnsi" w:eastAsia="Times New Roman" w:hAnsiTheme="majorHAnsi" w:cstheme="majorHAnsi"/>
+          <w:i/>
+          <w:color w:val="000000"/>
+          <w:sz w:val="24"/>
+          <w:szCs w:val="24"/>
+        </w:rPr>
+      </w:pPr>
+      <w:r>
+        <w:rPr>
+          <w:rFonts w:asciiTheme="majorHAnsi" w:eastAsia="Times New Roman" w:hAnsiTheme="majorHAnsi" w:cstheme="majorHAnsi"/>
+          <w:color w:val="000000"/>
+          <w:sz w:val="24"/>
+          <w:szCs w:val="24"/>
+        </w:rPr>
+        <w:t xml:space="preserve">Người dùng đã được tạo ra nhưng chưa được phép sử dụng lệnh sudo, bạn cần phải cấp quyền sudo cho user này. Bạn có thể thêm user vào group mà group đó được phép sử dụng lệnh </w:t>
+      </w:r>
+      <w:r>
+        <w:rPr>
+          <w:rFonts w:asciiTheme="majorHAnsi" w:eastAsia="Times New Roman" w:hAnsiTheme="majorHAnsi" w:cstheme="majorHAnsi"/>
+          <w:color w:val="000000"/>
+          <w:sz w:val="24"/>
+          <w:szCs w:val="24"/>
+        </w:rPr>
+        <w:lastRenderedPageBreak/>
+        <w:t>sudo hoặc trực tiếp chỉnh sửa file /etc/sudoers. Bạn cần phải thực hiện bước này nếu muốn sử dụng lệnh sudo, nếu không bạn sẽ gặp lỗi sau</w:t>
+      </w:r>
+      <w:r>
+        <w:rPr>
+          <w:rFonts w:asciiTheme="majorHAnsi" w:eastAsia="Times New Roman" w:hAnsiTheme="majorHAnsi" w:cstheme="majorHAnsi"/>
+          <w:color w:val="000000"/>
+          <w:sz w:val="24"/>
+          <w:szCs w:val="24"/>
+        </w:rPr>
+        <w:t xml:space="preserve">: </w:t>
+      </w:r>
+      <w:r>
+        <w:rPr>
+          <w:rFonts w:asciiTheme="majorHAnsi" w:eastAsia="Times New Roman" w:hAnsiTheme="majorHAnsi" w:cstheme="majorHAnsi"/>
+          <w:i/>
+          <w:color w:val="000000"/>
+          <w:sz w:val="24"/>
+          <w:szCs w:val="24"/>
+        </w:rPr>
+        <w:t>“Us</w:t>
+      </w:r>
+      <w:r>
+        <w:rPr>
+          <w:rFonts w:asciiTheme="majorHAnsi" w:eastAsia="Times New Roman" w:hAnsiTheme="majorHAnsi" w:cstheme="majorHAnsi"/>
+          <w:i/>
+          <w:color w:val="000000"/>
+          <w:sz w:val="24"/>
+          <w:szCs w:val="24"/>
+        </w:rPr>
+        <w:t>er</w:t>
+      </w:r>
+      <w:r>
+        <w:rPr>
+          <w:rFonts w:asciiTheme="majorHAnsi" w:eastAsia="Times New Roman" w:hAnsiTheme="majorHAnsi" w:cstheme="majorHAnsi"/>
+          <w:i/>
+          <w:color w:val="000000"/>
+          <w:sz w:val="24"/>
+          <w:szCs w:val="24"/>
+        </w:rPr>
+        <w:t xml:space="preserve">1 </w:t>
+      </w:r>
+      <w:r>
+        <w:rPr>
+          <w:rFonts w:asciiTheme="majorHAnsi" w:eastAsia="Times New Roman" w:hAnsiTheme="majorHAnsi" w:cstheme="majorHAnsi"/>
+          <w:i/>
+          <w:color w:val="000000"/>
+          <w:sz w:val="24"/>
+          <w:szCs w:val="24"/>
+        </w:rPr>
+        <w:t>is not in the sudoers file.  This incident will be reported.</w:t>
+      </w:r>
+      <w:r>
+        <w:rPr>
+          <w:rFonts w:asciiTheme="majorHAnsi" w:eastAsia="Times New Roman" w:hAnsiTheme="majorHAnsi" w:cstheme="majorHAnsi"/>
+          <w:i/>
+          <w:color w:val="000000"/>
+          <w:sz w:val="24"/>
+          <w:szCs w:val="24"/>
+        </w:rPr>
+        <w:t>”</w:t>
+      </w:r>
+    </w:p>
+    <w:p>
+      <w:pPr>
+        <w:shd w:val="clear" w:color="auto" w:fill="FFFFFF"/>
+        <w:spacing w:after="0" w:line="480" w:lineRule="auto"/>
+        <w:ind w:right="225"/>
+        <w:rPr>
+          <w:rFonts w:asciiTheme="majorHAnsi" w:eastAsia="Times New Roman" w:hAnsiTheme="majorHAnsi" w:cstheme="majorHAnsi"/>
+          <w:color w:val="000000"/>
+          <w:sz w:val="24"/>
+          <w:szCs w:val="24"/>
+        </w:rPr>
+      </w:pPr>
+      <w:r>
+        <w:rPr>
+          <w:rFonts w:asciiTheme="majorHAnsi" w:eastAsia="Times New Roman" w:hAnsiTheme="majorHAnsi" w:cstheme="majorHAnsi"/>
+          <w:color w:val="000000"/>
+          <w:sz w:val="24"/>
+          <w:szCs w:val="24"/>
+        </w:rPr>
+        <w:t>Ở đây mình sẽ chỉnh</w:t>
+      </w:r>
+      <w:r>
+        <w:rPr>
+          <w:rFonts w:asciiTheme="majorHAnsi" w:eastAsia="Times New Roman" w:hAnsiTheme="majorHAnsi" w:cstheme="majorHAnsi"/>
+          <w:color w:val="000000"/>
+          <w:sz w:val="24"/>
+          <w:szCs w:val="24"/>
+        </w:rPr>
+        <w:t xml:space="preserve"> sửa file /etc/sudoers như sau:</w:t>
+      </w:r>
+    </w:p>
+    <w:p>
+      <w:pPr>
+        <w:pBdr>
+          <w:top w:val="single" w:sz="4" w:space="1" w:color="auto"/>
+          <w:left w:val="single" w:sz="4" w:space="4" w:color="auto"/>
+          <w:bottom w:val="single" w:sz="4" w:space="1" w:color="auto"/>
+          <w:right w:val="single" w:sz="4" w:space="4" w:color="auto"/>
+        </w:pBdr>
+        <w:shd w:val="clear" w:color="auto" w:fill="FFFFFF"/>
+        <w:spacing w:after="0" w:line="480" w:lineRule="auto"/>
+        <w:ind w:right="225"/>
+        <w:rPr>
+          <w:rFonts w:asciiTheme="majorHAnsi" w:eastAsia="Times New Roman" w:hAnsiTheme="majorHAnsi" w:cstheme="majorHAnsi"/>
+          <w:color w:val="000000"/>
+          <w:sz w:val="24"/>
+          <w:szCs w:val="24"/>
+        </w:rPr>
+      </w:pPr>
+      <w:r>
+        <w:rPr>
+          <w:rFonts w:asciiTheme="majorHAnsi" w:eastAsia="Times New Roman" w:hAnsiTheme="majorHAnsi" w:cstheme="majorHAnsi"/>
+          <w:color w:val="000000"/>
+          <w:sz w:val="24"/>
+          <w:szCs w:val="24"/>
+        </w:rPr>
+        <w:t>sudo nano /etc/sudoers</w:t>
+      </w:r>
+    </w:p>
+    <w:p>
+      <w:pPr>
+        <w:shd w:val="clear" w:color="auto" w:fill="FFFFFF"/>
+        <w:spacing w:after="0" w:line="480" w:lineRule="auto"/>
+        <w:ind w:right="225"/>
+        <w:rPr>
+          <w:rFonts w:asciiTheme="majorHAnsi" w:eastAsia="Times New Roman" w:hAnsiTheme="majorHAnsi" w:cstheme="majorHAnsi"/>
+          <w:color w:val="000000"/>
+          <w:sz w:val="24"/>
+          <w:szCs w:val="24"/>
+        </w:rPr>
+      </w:pPr>
+      <w:r>
+        <w:rPr>
+          <w:rFonts w:asciiTheme="majorHAnsi" w:eastAsia="Times New Roman" w:hAnsiTheme="majorHAnsi" w:cstheme="majorHAnsi"/>
+          <w:color w:val="000000"/>
+          <w:sz w:val="24"/>
+          <w:szCs w:val="24"/>
+        </w:rPr>
+        <w:t>Sau khi đã mở file /etc/sudoers</w:t>
+      </w:r>
+      <w:r>
+        <w:rPr>
+          <w:rFonts w:asciiTheme="majorHAnsi" w:eastAsia="Times New Roman" w:hAnsiTheme="majorHAnsi" w:cstheme="majorHAnsi"/>
+          <w:color w:val="000000"/>
+          <w:sz w:val="24"/>
+          <w:szCs w:val="24"/>
+        </w:rPr>
+        <w:t>, thêm đoạn  này vào dưới cùng:</w:t>
+      </w:r>
+    </w:p>
+    <w:p>
+      <w:pPr>
+        <w:pBdr>
+          <w:top w:val="single" w:sz="4" w:space="1" w:color="auto"/>
+          <w:left w:val="single" w:sz="4" w:space="4" w:color="auto"/>
+          <w:bottom w:val="single" w:sz="4" w:space="1" w:color="auto"/>
+          <w:right w:val="single" w:sz="4" w:space="4" w:color="auto"/>
+        </w:pBdr>
+        <w:shd w:val="clear" w:color="auto" w:fill="FFFFFF"/>
+        <w:spacing w:after="0" w:line="480" w:lineRule="auto"/>
+        <w:ind w:right="225"/>
+        <w:rPr>
+          <w:rFonts w:asciiTheme="majorHAnsi" w:eastAsia="Times New Roman" w:hAnsiTheme="majorHAnsi" w:cstheme="majorHAnsi"/>
+          <w:color w:val="000000"/>
+          <w:sz w:val="24"/>
+          <w:szCs w:val="24"/>
+        </w:rPr>
+      </w:pPr>
+      <w:r>
+        <w:rPr>
+          <w:rFonts w:asciiTheme="majorHAnsi" w:eastAsia="Times New Roman" w:hAnsiTheme="majorHAnsi" w:cstheme="majorHAnsi"/>
+          <w:color w:val="000000"/>
+          <w:sz w:val="24"/>
+          <w:szCs w:val="24"/>
+        </w:rPr>
+        <w:t>user1</w:t>
+      </w:r>
+      <w:r>
+        <w:rPr>
+          <w:rFonts w:asciiTheme="majorHAnsi" w:eastAsia="Times New Roman" w:hAnsiTheme="majorHAnsi" w:cstheme="majorHAnsi"/>
+          <w:color w:val="000000"/>
+          <w:sz w:val="24"/>
+          <w:szCs w:val="24"/>
+        </w:rPr>
+        <w:t xml:space="preserve"> ALL=(ALL) ALL</w:t>
+      </w:r>
+    </w:p>
+    <w:p>
+      <w:pPr>
+        <w:shd w:val="clear" w:color="auto" w:fill="FFFFFF"/>
+        <w:spacing w:after="0" w:line="480" w:lineRule="auto"/>
+        <w:ind w:right="225"/>
+        <w:rPr>
+          <w:rFonts w:asciiTheme="majorHAnsi" w:eastAsia="Times New Roman" w:hAnsiTheme="majorHAnsi" w:cstheme="majorHAnsi"/>
+          <w:color w:val="000000"/>
+          <w:sz w:val="24"/>
+          <w:szCs w:val="24"/>
+        </w:rPr>
+      </w:pPr>
+      <w:r>
+        <w:rPr>
+          <w:rFonts w:asciiTheme="majorHAnsi" w:eastAsia="Times New Roman" w:hAnsiTheme="majorHAnsi" w:cstheme="majorHAnsi"/>
+          <w:color w:val="000000"/>
+          <w:sz w:val="24"/>
+          <w:szCs w:val="24"/>
+        </w:rPr>
+        <w:t xml:space="preserve">Thay thế </w:t>
+      </w:r>
+      <w:r>
+        <w:rPr>
+          <w:rFonts w:asciiTheme="majorHAnsi" w:eastAsia="Times New Roman" w:hAnsiTheme="majorHAnsi" w:cstheme="majorHAnsi"/>
+          <w:color w:val="000000"/>
+          <w:sz w:val="24"/>
+          <w:szCs w:val="24"/>
+        </w:rPr>
+        <w:t>user1</w:t>
+      </w:r>
+      <w:r>
+        <w:rPr>
+          <w:rFonts w:asciiTheme="majorHAnsi" w:eastAsia="Times New Roman" w:hAnsiTheme="majorHAnsi" w:cstheme="majorHAnsi"/>
+          <w:color w:val="000000"/>
+          <w:sz w:val="24"/>
+          <w:szCs w:val="24"/>
+        </w:rPr>
+        <w:t xml:space="preserve"> thành u</w:t>
+      </w:r>
+      <w:r>
+        <w:rPr>
+          <w:rFonts w:asciiTheme="majorHAnsi" w:eastAsia="Times New Roman" w:hAnsiTheme="majorHAnsi" w:cstheme="majorHAnsi"/>
+          <w:color w:val="000000"/>
+          <w:sz w:val="24"/>
+          <w:szCs w:val="24"/>
+        </w:rPr>
+        <w:t>ser của bạn. Lưu file và thoát.</w:t>
+      </w:r>
+    </w:p>
+    <w:p>
+      <w:pPr>
+        <w:shd w:val="clear" w:color="auto" w:fill="FFFFFF"/>
+        <w:spacing w:after="0" w:line="480" w:lineRule="auto"/>
+        <w:ind w:right="225"/>
+        <w:rPr>
+          <w:rFonts w:asciiTheme="majorHAnsi" w:eastAsia="Times New Roman" w:hAnsiTheme="majorHAnsi" w:cstheme="majorHAnsi"/>
+          <w:color w:val="000000"/>
+          <w:sz w:val="24"/>
+          <w:szCs w:val="24"/>
+        </w:rPr>
+      </w:pPr>
+      <w:r>
+        <w:rPr>
+          <w:rFonts w:asciiTheme="majorHAnsi" w:eastAsia="Times New Roman" w:hAnsiTheme="majorHAnsi" w:cstheme="majorHAnsi"/>
+          <w:color w:val="000000"/>
+          <w:sz w:val="24"/>
+          <w:szCs w:val="24"/>
+        </w:rPr>
+        <w:t>Như vậy là bạn đã tạo user thành công. Sau khi bạn đăng nhập vào user này và muốn đăng nhập vào root, hãy sử dụng lệnh sudo su sau đó nhập mật khẩu của bạn, hoặc su sau đó nhập mật khẩu c</w:t>
+      </w:r>
+      <w:r>
+        <w:rPr>
+          <w:rFonts w:asciiTheme="majorHAnsi" w:eastAsia="Times New Roman" w:hAnsiTheme="majorHAnsi" w:cstheme="majorHAnsi"/>
+          <w:color w:val="000000"/>
+          <w:sz w:val="24"/>
+          <w:szCs w:val="24"/>
+        </w:rPr>
+        <w:t>ủa root.</w:t>
+      </w:r>
+    </w:p>
+    <w:p>
+      <w:pPr>
+        <w:shd w:val="clear" w:color="auto" w:fill="FFFFFF"/>
+        <w:spacing w:after="0" w:line="480" w:lineRule="auto"/>
+        <w:ind w:right="225"/>
+        <w:rPr>
+          <w:rFonts w:asciiTheme="majorHAnsi" w:eastAsia="Times New Roman" w:hAnsiTheme="majorHAnsi" w:cstheme="majorHAnsi"/>
+          <w:b/>
+          <w:color w:val="000000"/>
+          <w:sz w:val="24"/>
+          <w:szCs w:val="24"/>
+        </w:rPr>
+      </w:pPr>
+      <w:r>
+        <w:rPr>
+          <w:rFonts w:asciiTheme="majorHAnsi" w:eastAsia="Times New Roman" w:hAnsiTheme="majorHAnsi" w:cstheme="majorHAnsi"/>
+          <w:b/>
+          <w:color w:val="000000"/>
+          <w:sz w:val="24"/>
+          <w:szCs w:val="24"/>
+        </w:rPr>
+        <w:t>Sử dụng SSH Keys</w:t>
+      </w:r>
+    </w:p>
+    <w:p>
+      <w:pPr>
+        <w:shd w:val="clear" w:color="auto" w:fill="FFFFFF"/>
+        <w:spacing w:after="0" w:line="480" w:lineRule="auto"/>
+        <w:ind w:right="225"/>
+        <w:rPr>
+          <w:rFonts w:asciiTheme="majorHAnsi" w:eastAsia="Times New Roman" w:hAnsiTheme="majorHAnsi" w:cstheme="majorHAnsi"/>
+          <w:color w:val="000000"/>
+          <w:sz w:val="24"/>
+          <w:szCs w:val="24"/>
+        </w:rPr>
+      </w:pPr>
+      <w:r>
+        <w:rPr>
+          <w:rFonts w:asciiTheme="majorHAnsi" w:eastAsia="Times New Roman" w:hAnsiTheme="majorHAnsi" w:cstheme="majorHAnsi"/>
+          <w:color w:val="000000"/>
+          <w:sz w:val="24"/>
+          <w:szCs w:val="24"/>
+        </w:rPr>
+        <w:t>Đăng nhập vào user mà bạn muốn thêm SSH Keys. Có thể là root hoặc bất cứ một user nào khác.</w:t>
+      </w:r>
+    </w:p>
+    <w:p>
+      <w:pPr>
+        <w:pBdr>
+          <w:top w:val="single" w:sz="4" w:space="1" w:color="auto"/>
+          <w:left w:val="single" w:sz="4" w:space="4" w:color="auto"/>
+          <w:bottom w:val="single" w:sz="4" w:space="1" w:color="auto"/>
+          <w:right w:val="single" w:sz="4" w:space="4" w:color="auto"/>
+        </w:pBdr>
+        <w:shd w:val="clear" w:color="auto" w:fill="FFFFFF"/>
+        <w:spacing w:after="0" w:line="480" w:lineRule="auto"/>
+        <w:ind w:right="225"/>
+        <w:rPr>
+          <w:rFonts w:asciiTheme="majorHAnsi" w:eastAsia="Times New Roman" w:hAnsiTheme="majorHAnsi" w:cstheme="majorHAnsi"/>
+          <w:color w:val="000000"/>
+          <w:sz w:val="24"/>
+          <w:szCs w:val="24"/>
+        </w:rPr>
+      </w:pPr>
+      <w:r>
+        <w:rPr>
+          <w:rFonts w:asciiTheme="majorHAnsi" w:eastAsia="Times New Roman" w:hAnsiTheme="majorHAnsi" w:cstheme="majorHAnsi"/>
+          <w:color w:val="000000"/>
+          <w:sz w:val="24"/>
+          <w:szCs w:val="24"/>
+        </w:rPr>
+        <w:t>su user</w:t>
+      </w:r>
+      <w:r>
+        <w:rPr>
+          <w:rFonts w:asciiTheme="majorHAnsi" w:eastAsia="Times New Roman" w:hAnsiTheme="majorHAnsi" w:cstheme="majorHAnsi"/>
+          <w:color w:val="000000"/>
+          <w:sz w:val="24"/>
+          <w:szCs w:val="24"/>
+        </w:rPr>
+        <w:t>1</w:t>
+      </w:r>
+    </w:p>
+    <w:p>
+      <w:pPr>
+        <w:shd w:val="clear" w:color="auto" w:fill="FFFFFF"/>
+        <w:spacing w:after="0" w:line="480" w:lineRule="auto"/>
+        <w:ind w:right="225"/>
+        <w:rPr>
+          <w:rFonts w:asciiTheme="majorHAnsi" w:eastAsia="Times New Roman" w:hAnsiTheme="majorHAnsi" w:cstheme="majorHAnsi"/>
+          <w:color w:val="000000"/>
+          <w:sz w:val="24"/>
+          <w:szCs w:val="24"/>
+        </w:rPr>
+      </w:pPr>
+      <w:r>
+        <w:rPr>
+          <w:rFonts w:asciiTheme="majorHAnsi" w:eastAsia="Times New Roman" w:hAnsiTheme="majorHAnsi" w:cstheme="majorHAnsi"/>
+          <w:color w:val="000000"/>
+          <w:sz w:val="24"/>
+          <w:szCs w:val="24"/>
+        </w:rPr>
+        <w:t xml:space="preserve">Thay thế </w:t>
+      </w:r>
+      <w:r>
+        <w:rPr>
+          <w:rFonts w:asciiTheme="majorHAnsi" w:eastAsia="Times New Roman" w:hAnsiTheme="majorHAnsi" w:cstheme="majorHAnsi"/>
+          <w:color w:val="000000"/>
+          <w:sz w:val="24"/>
+          <w:szCs w:val="24"/>
+        </w:rPr>
+        <w:t>user1</w:t>
+      </w:r>
+      <w:r>
+        <w:rPr>
+          <w:rFonts w:asciiTheme="majorHAnsi" w:eastAsia="Times New Roman" w:hAnsiTheme="majorHAnsi" w:cstheme="majorHAnsi"/>
+          <w:color w:val="000000"/>
+          <w:sz w:val="24"/>
+          <w:szCs w:val="24"/>
+        </w:rPr>
+        <w:t xml:space="preserve"> thành user của bạn.</w:t>
+      </w:r>
+    </w:p>
+    <w:p>
+      <w:pPr>
+        <w:shd w:val="clear" w:color="auto" w:fill="FFFFFF"/>
+        <w:spacing w:after="0" w:line="480" w:lineRule="auto"/>
+        <w:ind w:right="225"/>
+        <w:rPr>
+          <w:rFonts w:asciiTheme="majorHAnsi" w:eastAsia="Times New Roman" w:hAnsiTheme="majorHAnsi" w:cstheme="majorHAnsi"/>
+          <w:color w:val="000000"/>
+          <w:sz w:val="24"/>
+          <w:szCs w:val="24"/>
+        </w:rPr>
+      </w:pPr>
+      <w:r>
+        <w:rPr>
+          <w:rFonts w:asciiTheme="majorHAnsi" w:eastAsia="Times New Roman" w:hAnsiTheme="majorHAnsi" w:cstheme="majorHAnsi"/>
+          <w:color w:val="000000"/>
+          <w:sz w:val="24"/>
+          <w:szCs w:val="24"/>
+        </w:rPr>
+        <w:t>Tạo thư mục .ssh, thư mục này sẽ chứa file authorized_keys (khóa công khai) và known_hosts nếu có.</w:t>
+      </w:r>
+    </w:p>
+    <w:p>
+      <w:pPr>
+        <w:pBdr>
+          <w:top w:val="single" w:sz="4" w:space="1" w:color="auto"/>
+          <w:left w:val="single" w:sz="4" w:space="4" w:color="auto"/>
+          <w:bottom w:val="single" w:sz="4" w:space="1" w:color="auto"/>
+          <w:right w:val="single" w:sz="4" w:space="4" w:color="auto"/>
+        </w:pBdr>
+        <w:shd w:val="clear" w:color="auto" w:fill="FFFFFF"/>
+        <w:spacing w:after="0" w:line="480" w:lineRule="auto"/>
+        <w:ind w:right="225"/>
+        <w:rPr>
+          <w:rFonts w:asciiTheme="majorHAnsi" w:eastAsia="Times New Roman" w:hAnsiTheme="majorHAnsi" w:cstheme="majorHAnsi"/>
+          <w:color w:val="000000"/>
+          <w:sz w:val="24"/>
+          <w:szCs w:val="24"/>
+        </w:rPr>
+      </w:pPr>
+      <w:r>
+        <w:rPr>
+          <w:rFonts w:asciiTheme="majorHAnsi" w:eastAsia="Times New Roman" w:hAnsiTheme="majorHAnsi" w:cstheme="majorHAnsi"/>
+          <w:color w:val="000000"/>
+          <w:sz w:val="24"/>
+          <w:szCs w:val="24"/>
+        </w:rPr>
+        <w:t>sudo mkdir ~/.ssh</w:t>
+      </w:r>
+    </w:p>
+    <w:p>
+      <w:pPr>
+        <w:shd w:val="clear" w:color="auto" w:fill="FFFFFF"/>
+        <w:spacing w:after="0" w:line="480" w:lineRule="auto"/>
+        <w:ind w:right="225"/>
+        <w:rPr>
+          <w:rFonts w:asciiTheme="majorHAnsi" w:eastAsia="Times New Roman" w:hAnsiTheme="majorHAnsi" w:cstheme="majorHAnsi"/>
+          <w:color w:val="000000"/>
+          <w:sz w:val="24"/>
+          <w:szCs w:val="24"/>
+        </w:rPr>
+      </w:pPr>
+      <w:r>
+        <w:rPr>
+          <w:rFonts w:asciiTheme="majorHAnsi" w:eastAsia="Times New Roman" w:hAnsiTheme="majorHAnsi" w:cstheme="majorHAnsi"/>
+          <w:color w:val="000000"/>
+          <w:sz w:val="24"/>
+          <w:szCs w:val="24"/>
+        </w:rPr>
+        <w:t>Tạo file authorized_keys trong thư mục .ssh:</w:t>
+      </w:r>
+    </w:p>
+    <w:p>
+      <w:pPr>
+        <w:pBdr>
+          <w:top w:val="single" w:sz="4" w:space="1" w:color="auto"/>
+          <w:left w:val="single" w:sz="4" w:space="4" w:color="auto"/>
+          <w:bottom w:val="single" w:sz="4" w:space="1" w:color="auto"/>
+          <w:right w:val="single" w:sz="4" w:space="4" w:color="auto"/>
+        </w:pBdr>
+        <w:shd w:val="clear" w:color="auto" w:fill="FFFFFF"/>
+        <w:spacing w:after="0" w:line="480" w:lineRule="auto"/>
+        <w:ind w:right="225"/>
+        <w:rPr>
+          <w:rFonts w:asciiTheme="majorHAnsi" w:eastAsia="Times New Roman" w:hAnsiTheme="majorHAnsi" w:cstheme="majorHAnsi"/>
+          <w:color w:val="000000"/>
+          <w:sz w:val="24"/>
+          <w:szCs w:val="24"/>
+        </w:rPr>
+      </w:pPr>
+      <w:r>
+        <w:rPr>
+          <w:rFonts w:asciiTheme="majorHAnsi" w:eastAsia="Times New Roman" w:hAnsiTheme="majorHAnsi" w:cstheme="majorHAnsi"/>
+          <w:color w:val="000000"/>
+          <w:sz w:val="24"/>
+          <w:szCs w:val="24"/>
+        </w:rPr>
+        <w:t>sudo nano ~/.ssh/authorized_keys</w:t>
+      </w:r>
+    </w:p>
+    <w:p>
+      <w:pPr>
+        <w:shd w:val="clear" w:color="auto" w:fill="FFFFFF"/>
+        <w:spacing w:after="0" w:line="480" w:lineRule="auto"/>
+        <w:ind w:right="225"/>
+        <w:rPr>
+          <w:rFonts w:asciiTheme="majorHAnsi" w:eastAsia="Times New Roman" w:hAnsiTheme="majorHAnsi" w:cstheme="majorHAnsi"/>
+          <w:color w:val="000000"/>
+          <w:sz w:val="24"/>
+          <w:szCs w:val="24"/>
+        </w:rPr>
+      </w:pPr>
+      <w:r>
+        <w:rPr>
+          <w:rFonts w:asciiTheme="majorHAnsi" w:eastAsia="Times New Roman" w:hAnsiTheme="majorHAnsi" w:cstheme="majorHAnsi"/>
+          <w:color w:val="000000"/>
+          <w:sz w:val="24"/>
+          <w:szCs w:val="24"/>
+        </w:rPr>
+        <w:lastRenderedPageBreak/>
+        <w:t>Bây giờ bạn cần phải copy nội dung của khóa công khai (public key) và dán vào file trên. File ở trên chỉ được chứa nội dung của khóa công khai và không chứa bất cứ gì khác. Bạn cũng có thể copy tập tin khóa công khai của bạn vào thư mục .ssh và</w:t>
+      </w:r>
+      <w:r>
+        <w:rPr>
+          <w:rFonts w:asciiTheme="majorHAnsi" w:eastAsia="Times New Roman" w:hAnsiTheme="majorHAnsi" w:cstheme="majorHAnsi"/>
+          <w:color w:val="000000"/>
+          <w:sz w:val="24"/>
+          <w:szCs w:val="24"/>
+        </w:rPr>
+        <w:t xml:space="preserve"> đổi tên thành authorized_keys.</w:t>
+      </w:r>
+    </w:p>
+    <w:p>
+      <w:pPr>
+        <w:shd w:val="clear" w:color="auto" w:fill="FFFFFF"/>
+        <w:spacing w:after="0" w:line="480" w:lineRule="auto"/>
+        <w:ind w:right="225"/>
+        <w:rPr>
+          <w:rFonts w:asciiTheme="majorHAnsi" w:eastAsia="Times New Roman" w:hAnsiTheme="majorHAnsi" w:cstheme="majorHAnsi"/>
+          <w:color w:val="000000"/>
+          <w:sz w:val="24"/>
+          <w:szCs w:val="24"/>
+        </w:rPr>
+      </w:pPr>
+      <w:r>
+        <w:rPr>
+          <w:rFonts w:asciiTheme="majorHAnsi" w:eastAsia="Times New Roman" w:hAnsiTheme="majorHAnsi" w:cstheme="majorHAnsi"/>
+          <w:color w:val="000000"/>
+          <w:sz w:val="24"/>
+          <w:szCs w:val="24"/>
+        </w:rPr>
+        <w:t>Thiết lập quyền cho thư mục .ssh và file authorized_keys:</w:t>
+      </w:r>
+    </w:p>
+    <w:p>
+      <w:pPr>
+        <w:pBdr>
+          <w:top w:val="single" w:sz="4" w:space="1" w:color="auto"/>
+          <w:left w:val="single" w:sz="4" w:space="4" w:color="auto"/>
+          <w:bottom w:val="single" w:sz="4" w:space="1" w:color="auto"/>
+          <w:right w:val="single" w:sz="4" w:space="4" w:color="auto"/>
+        </w:pBdr>
+        <w:shd w:val="clear" w:color="auto" w:fill="FFFFFF"/>
+        <w:spacing w:after="0" w:line="480" w:lineRule="auto"/>
+        <w:ind w:right="225"/>
+        <w:rPr>
+          <w:rFonts w:asciiTheme="majorHAnsi" w:eastAsia="Times New Roman" w:hAnsiTheme="majorHAnsi" w:cstheme="majorHAnsi"/>
+          <w:color w:val="000000"/>
+          <w:sz w:val="24"/>
+          <w:szCs w:val="24"/>
+        </w:rPr>
+      </w:pPr>
+      <w:r>
+        <w:rPr>
+          <w:rFonts w:asciiTheme="majorHAnsi" w:eastAsia="Times New Roman" w:hAnsiTheme="majorHAnsi" w:cstheme="majorHAnsi"/>
+          <w:color w:val="000000"/>
+          <w:sz w:val="24"/>
+          <w:szCs w:val="24"/>
+        </w:rPr>
+        <w:t>sudo chmod 700 ~/.ssh</w:t>
+      </w:r>
+    </w:p>
+    <w:p>
+      <w:pPr>
+        <w:pBdr>
+          <w:top w:val="single" w:sz="4" w:space="1" w:color="auto"/>
+          <w:left w:val="single" w:sz="4" w:space="4" w:color="auto"/>
+          <w:bottom w:val="single" w:sz="4" w:space="1" w:color="auto"/>
+          <w:right w:val="single" w:sz="4" w:space="4" w:color="auto"/>
+        </w:pBdr>
+        <w:shd w:val="clear" w:color="auto" w:fill="FFFFFF"/>
+        <w:spacing w:after="0" w:line="480" w:lineRule="auto"/>
+        <w:ind w:right="225"/>
+        <w:rPr>
+          <w:rFonts w:asciiTheme="majorHAnsi" w:eastAsia="Times New Roman" w:hAnsiTheme="majorHAnsi" w:cstheme="majorHAnsi"/>
+          <w:color w:val="000000"/>
+          <w:sz w:val="24"/>
+          <w:szCs w:val="24"/>
+        </w:rPr>
+      </w:pPr>
+      <w:r>
+        <w:rPr>
+          <w:rFonts w:asciiTheme="majorHAnsi" w:eastAsia="Times New Roman" w:hAnsiTheme="majorHAnsi" w:cstheme="majorHAnsi"/>
+          <w:color w:val="000000"/>
+          <w:sz w:val="24"/>
+          <w:szCs w:val="24"/>
+        </w:rPr>
+        <w:t>sudo chmod 600 ~/.ssh/authorized_keys</w:t>
+      </w:r>
+    </w:p>
+    <w:p>
+      <w:pPr>
+        <w:shd w:val="clear" w:color="auto" w:fill="FFFFFF"/>
+        <w:spacing w:after="0" w:line="480" w:lineRule="auto"/>
+        <w:ind w:right="225"/>
+        <w:rPr>
+          <w:rFonts w:asciiTheme="majorHAnsi" w:eastAsia="Times New Roman" w:hAnsiTheme="majorHAnsi" w:cstheme="majorHAnsi"/>
+          <w:color w:val="000000"/>
+          <w:sz w:val="24"/>
+          <w:szCs w:val="24"/>
+        </w:rPr>
+      </w:pPr>
+      <w:r>
+        <w:rPr>
+          <w:rFonts w:asciiTheme="majorHAnsi" w:eastAsia="Times New Roman" w:hAnsiTheme="majorHAnsi" w:cstheme="majorHAnsi"/>
+          <w:color w:val="000000"/>
+          <w:sz w:val="24"/>
+          <w:szCs w:val="24"/>
+        </w:rPr>
+        <w:t>Như vậy là bạn đã thêm khóa công khai vào máy chủ của bạn. Bây giờ bạn có thể đăng nhập vào user ở trên bằng cách sử dụng khóa riêng tư</w:t>
+      </w:r>
+      <w:r>
+        <w:rPr>
+          <w:rFonts w:asciiTheme="majorHAnsi" w:eastAsia="Times New Roman" w:hAnsiTheme="majorHAnsi" w:cstheme="majorHAnsi"/>
+          <w:color w:val="000000"/>
+          <w:sz w:val="24"/>
+          <w:szCs w:val="24"/>
+        </w:rPr>
+        <w:t xml:space="preserve"> (private key) đã tạo trước đó.</w:t>
+      </w:r>
+    </w:p>
+    <w:p>
+      <w:pPr>
+        <w:shd w:val="clear" w:color="auto" w:fill="FFFFFF"/>
+        <w:spacing w:after="0" w:line="480" w:lineRule="auto"/>
+        <w:ind w:right="225"/>
+        <w:rPr>
+          <w:rFonts w:asciiTheme="majorHAnsi" w:eastAsia="Times New Roman" w:hAnsiTheme="majorHAnsi" w:cstheme="majorHAnsi"/>
+          <w:b/>
+          <w:color w:val="000000"/>
+          <w:sz w:val="24"/>
+          <w:szCs w:val="24"/>
+        </w:rPr>
+      </w:pPr>
+      <w:r>
+        <w:rPr>
+          <w:rFonts w:asciiTheme="majorHAnsi" w:eastAsia="Times New Roman" w:hAnsiTheme="majorHAnsi" w:cstheme="majorHAnsi"/>
+          <w:b/>
+          <w:color w:val="000000"/>
+          <w:sz w:val="24"/>
+          <w:szCs w:val="24"/>
+        </w:rPr>
+        <w:t>Vô hiệu hóa đăng nhập Root</w:t>
+      </w:r>
+    </w:p>
+    <w:p>
+      <w:pPr>
+        <w:shd w:val="clear" w:color="auto" w:fill="FFFFFF"/>
+        <w:spacing w:after="0" w:line="480" w:lineRule="auto"/>
+        <w:ind w:right="225"/>
+        <w:rPr>
+          <w:rFonts w:asciiTheme="majorHAnsi" w:eastAsia="Times New Roman" w:hAnsiTheme="majorHAnsi" w:cstheme="majorHAnsi"/>
+          <w:color w:val="000000"/>
+          <w:sz w:val="24"/>
+          <w:szCs w:val="24"/>
+        </w:rPr>
+      </w:pPr>
+      <w:r>
+        <w:rPr>
+          <w:rFonts w:asciiTheme="majorHAnsi" w:eastAsia="Times New Roman" w:hAnsiTheme="majorHAnsi" w:cstheme="majorHAnsi"/>
+          <w:color w:val="000000"/>
+          <w:sz w:val="24"/>
+          <w:szCs w:val="24"/>
+        </w:rPr>
+        <w:t>Đăng nhập vào root là kém an toàn, bạn có thể hoàn toàn vô hiệu hóa đăng nhập root nếu bạn đang sử dụng một người dùng bình thường. Bạn cũng có thể đăng nhập root từ một người dùng bình th</w:t>
+      </w:r>
+      <w:r>
+        <w:rPr>
+          <w:rFonts w:asciiTheme="majorHAnsi" w:eastAsia="Times New Roman" w:hAnsiTheme="majorHAnsi" w:cstheme="majorHAnsi"/>
+          <w:color w:val="000000"/>
+          <w:sz w:val="24"/>
+          <w:szCs w:val="24"/>
+        </w:rPr>
+        <w:t>ường bằng cách sử dụng lệnh su.</w:t>
+      </w:r>
+    </w:p>
+    <w:p>
+      <w:pPr>
+        <w:shd w:val="clear" w:color="auto" w:fill="FFFFFF"/>
+        <w:spacing w:after="0" w:line="480" w:lineRule="auto"/>
+        <w:ind w:right="225"/>
+        <w:rPr>
+          <w:rFonts w:asciiTheme="majorHAnsi" w:eastAsia="Times New Roman" w:hAnsiTheme="majorHAnsi" w:cstheme="majorHAnsi"/>
+          <w:color w:val="000000"/>
+          <w:sz w:val="24"/>
+          <w:szCs w:val="24"/>
+        </w:rPr>
+      </w:pPr>
+      <w:r>
+        <w:rPr>
+          <w:rFonts w:asciiTheme="majorHAnsi" w:eastAsia="Times New Roman" w:hAnsiTheme="majorHAnsi" w:cstheme="majorHAnsi"/>
+          <w:color w:val="000000"/>
+          <w:sz w:val="24"/>
+          <w:szCs w:val="24"/>
+        </w:rPr>
+        <w:t>Để vô hiệu hóa đăng nhập root qua SSH</w:t>
+      </w:r>
+      <w:r>
+        <w:rPr>
+          <w:rFonts w:asciiTheme="majorHAnsi" w:eastAsia="Times New Roman" w:hAnsiTheme="majorHAnsi" w:cstheme="majorHAnsi"/>
+          <w:color w:val="000000"/>
+          <w:sz w:val="24"/>
+          <w:szCs w:val="24"/>
+        </w:rPr>
+        <w:t>, mở file /etc/ssh/sshd_config:</w:t>
+      </w:r>
+    </w:p>
+    <w:p>
+      <w:pPr>
+        <w:pBdr>
+          <w:top w:val="single" w:sz="4" w:space="1" w:color="auto"/>
+          <w:left w:val="single" w:sz="4" w:space="4" w:color="auto"/>
+          <w:bottom w:val="single" w:sz="4" w:space="1" w:color="auto"/>
+          <w:right w:val="single" w:sz="4" w:space="4" w:color="auto"/>
+        </w:pBdr>
+        <w:shd w:val="clear" w:color="auto" w:fill="FFFFFF"/>
+        <w:spacing w:after="0" w:line="480" w:lineRule="auto"/>
+        <w:ind w:right="225"/>
+        <w:rPr>
+          <w:rFonts w:asciiTheme="majorHAnsi" w:eastAsia="Times New Roman" w:hAnsiTheme="majorHAnsi" w:cstheme="majorHAnsi"/>
+          <w:color w:val="000000"/>
+          <w:sz w:val="24"/>
+          <w:szCs w:val="24"/>
+        </w:rPr>
+      </w:pPr>
+      <w:r>
+        <w:rPr>
+          <w:rFonts w:asciiTheme="majorHAnsi" w:eastAsia="Times New Roman" w:hAnsiTheme="majorHAnsi" w:cstheme="majorHAnsi"/>
+          <w:color w:val="000000"/>
+          <w:sz w:val="24"/>
+          <w:szCs w:val="24"/>
+        </w:rPr>
+        <w:t>sudo nano /etc/ssh/sshd_config</w:t>
+      </w:r>
+    </w:p>
+    <w:p>
+      <w:pPr>
+        <w:shd w:val="clear" w:color="auto" w:fill="FFFFFF"/>
+        <w:spacing w:after="0" w:line="480" w:lineRule="auto"/>
+        <w:ind w:right="225"/>
+        <w:rPr>
+          <w:rFonts w:asciiTheme="majorHAnsi" w:eastAsia="Times New Roman" w:hAnsiTheme="majorHAnsi" w:cstheme="majorHAnsi"/>
+          <w:color w:val="000000"/>
+          <w:sz w:val="24"/>
+          <w:szCs w:val="24"/>
+        </w:rPr>
+      </w:pPr>
+      <w:r>
+        <w:rPr>
+          <w:rFonts w:asciiTheme="majorHAnsi" w:eastAsia="Times New Roman" w:hAnsiTheme="majorHAnsi" w:cstheme="majorHAnsi"/>
+          <w:color w:val="000000"/>
+          <w:sz w:val="24"/>
+          <w:szCs w:val="24"/>
+        </w:rPr>
+        <w:t xml:space="preserve">Tìm và chỉnh sửa dòng sau, xóa dấu # nếu </w:t>
+      </w:r>
+      <w:r>
+        <w:rPr>
+          <w:rFonts w:asciiTheme="majorHAnsi" w:eastAsia="Times New Roman" w:hAnsiTheme="majorHAnsi" w:cstheme="majorHAnsi"/>
+          <w:color w:val="000000"/>
+          <w:sz w:val="24"/>
+          <w:szCs w:val="24"/>
+        </w:rPr>
+        <w:t>có:</w:t>
+      </w:r>
+    </w:p>
+    <w:p>
+      <w:pPr>
+        <w:pBdr>
+          <w:top w:val="single" w:sz="4" w:space="1" w:color="auto"/>
+          <w:left w:val="single" w:sz="4" w:space="4" w:color="auto"/>
+          <w:bottom w:val="single" w:sz="4" w:space="1" w:color="auto"/>
+          <w:right w:val="single" w:sz="4" w:space="4" w:color="auto"/>
+        </w:pBdr>
+        <w:shd w:val="clear" w:color="auto" w:fill="FFFFFF"/>
+        <w:spacing w:after="0" w:line="480" w:lineRule="auto"/>
+        <w:ind w:right="225"/>
+        <w:rPr>
+          <w:rFonts w:asciiTheme="majorHAnsi" w:eastAsia="Times New Roman" w:hAnsiTheme="majorHAnsi" w:cstheme="majorHAnsi"/>
+          <w:color w:val="000000"/>
+          <w:sz w:val="24"/>
+          <w:szCs w:val="24"/>
+        </w:rPr>
+      </w:pPr>
+      <w:r>
+        <w:rPr>
+          <w:rFonts w:asciiTheme="majorHAnsi" w:eastAsia="Times New Roman" w:hAnsiTheme="majorHAnsi" w:cstheme="majorHAnsi"/>
+          <w:color w:val="000000"/>
+          <w:sz w:val="24"/>
+          <w:szCs w:val="24"/>
+        </w:rPr>
+        <w:t>PermitRootLogin no</w:t>
+      </w:r>
+    </w:p>
+    <w:p>
+      <w:pPr>
+        <w:shd w:val="clear" w:color="auto" w:fill="FFFFFF"/>
+        <w:spacing w:after="0" w:line="480" w:lineRule="auto"/>
+        <w:ind w:right="225"/>
+        <w:rPr>
+          <w:rFonts w:asciiTheme="majorHAnsi" w:eastAsia="Times New Roman" w:hAnsiTheme="majorHAnsi" w:cstheme="majorHAnsi"/>
+          <w:color w:val="000000"/>
+          <w:sz w:val="24"/>
+          <w:szCs w:val="24"/>
+        </w:rPr>
+      </w:pPr>
+      <w:r>
+        <w:rPr>
+          <w:rFonts w:asciiTheme="majorHAnsi" w:eastAsia="Times New Roman" w:hAnsiTheme="majorHAnsi" w:cstheme="majorHAnsi"/>
+          <w:color w:val="000000"/>
+          <w:sz w:val="24"/>
+          <w:szCs w:val="24"/>
+        </w:rPr>
+        <w:t>Khởi động lại SSH đ</w:t>
+      </w:r>
+      <w:r>
+        <w:rPr>
+          <w:rFonts w:asciiTheme="majorHAnsi" w:eastAsia="Times New Roman" w:hAnsiTheme="majorHAnsi" w:cstheme="majorHAnsi"/>
+          <w:color w:val="000000"/>
+          <w:sz w:val="24"/>
+          <w:szCs w:val="24"/>
+        </w:rPr>
+        <w:t>ối với Ubuntu:</w:t>
+      </w:r>
+    </w:p>
+    <w:p>
+      <w:pPr>
+        <w:pBdr>
+          <w:top w:val="single" w:sz="4" w:space="1" w:color="auto"/>
+          <w:left w:val="single" w:sz="4" w:space="4" w:color="auto"/>
+          <w:bottom w:val="single" w:sz="4" w:space="1" w:color="auto"/>
+          <w:right w:val="single" w:sz="4" w:space="4" w:color="auto"/>
+        </w:pBdr>
+        <w:shd w:val="clear" w:color="auto" w:fill="FFFFFF"/>
+        <w:spacing w:after="0" w:line="480" w:lineRule="auto"/>
+        <w:ind w:right="225"/>
+        <w:rPr>
+          <w:rFonts w:asciiTheme="majorHAnsi" w:eastAsia="Times New Roman" w:hAnsiTheme="majorHAnsi" w:cstheme="majorHAnsi"/>
+          <w:color w:val="000000"/>
+          <w:sz w:val="24"/>
+          <w:szCs w:val="24"/>
+        </w:rPr>
+      </w:pPr>
+      <w:r>
+        <w:rPr>
+          <w:rFonts w:asciiTheme="majorHAnsi" w:eastAsia="Times New Roman" w:hAnsiTheme="majorHAnsi" w:cstheme="majorHAnsi"/>
+          <w:color w:val="000000"/>
+          <w:sz w:val="24"/>
+          <w:szCs w:val="24"/>
+        </w:rPr>
+        <w:t>sudo service ssh restart</w:t>
+      </w:r>
+    </w:p>
+    <w:p>
+      <w:pPr>
+        <w:shd w:val="clear" w:color="auto" w:fill="FFFFFF"/>
+        <w:spacing w:after="0" w:line="480" w:lineRule="auto"/>
+        <w:ind w:right="225"/>
+        <w:rPr>
+          <w:rFonts w:asciiTheme="majorHAnsi" w:eastAsia="Times New Roman" w:hAnsiTheme="majorHAnsi" w:cstheme="majorHAnsi"/>
+          <w:color w:val="000000"/>
+          <w:sz w:val="24"/>
+          <w:szCs w:val="24"/>
+        </w:rPr>
+      </w:pPr>
+      <w:r>
+        <w:rPr>
+          <w:rFonts w:asciiTheme="majorHAnsi" w:eastAsia="Times New Roman" w:hAnsiTheme="majorHAnsi" w:cstheme="majorHAnsi"/>
+          <w:color w:val="000000"/>
+          <w:sz w:val="24"/>
+          <w:szCs w:val="24"/>
+        </w:rPr>
+        <w:t>Giới hạn user đăng nhập</w:t>
+      </w:r>
+    </w:p>
+    <w:p>
+      <w:pPr>
+        <w:shd w:val="clear" w:color="auto" w:fill="FFFFFF"/>
+        <w:spacing w:after="0" w:line="480" w:lineRule="auto"/>
+        <w:ind w:right="225"/>
+        <w:rPr>
+          <w:rFonts w:asciiTheme="majorHAnsi" w:eastAsia="Times New Roman" w:hAnsiTheme="majorHAnsi" w:cstheme="majorHAnsi"/>
+          <w:color w:val="000000"/>
+          <w:sz w:val="24"/>
+          <w:szCs w:val="24"/>
+        </w:rPr>
+      </w:pPr>
+      <w:r>
+        <w:rPr>
+          <w:rFonts w:asciiTheme="majorHAnsi" w:eastAsia="Times New Roman" w:hAnsiTheme="majorHAnsi" w:cstheme="majorHAnsi"/>
+          <w:color w:val="000000"/>
+          <w:sz w:val="24"/>
+          <w:szCs w:val="24"/>
+        </w:rPr>
+        <w:t>Nếu máy chủ của bạn chỉ có một hoặc một vài user cần đăng nhập qua SSH, bạn có thể chỉ định chỉ những user này mới có thể đăng nhập qua SSH.</w:t>
+      </w:r>
+    </w:p>
+    <w:p>
+      <w:pPr>
+        <w:shd w:val="clear" w:color="auto" w:fill="FFFFFF"/>
+        <w:spacing w:after="0" w:line="480" w:lineRule="auto"/>
+        <w:ind w:right="225"/>
+        <w:rPr>
+          <w:rFonts w:asciiTheme="majorHAnsi" w:eastAsia="Times New Roman" w:hAnsiTheme="majorHAnsi" w:cstheme="majorHAnsi"/>
+          <w:color w:val="000000"/>
+          <w:sz w:val="24"/>
+          <w:szCs w:val="24"/>
+        </w:rPr>
+      </w:pPr>
+      <w:r>
+        <w:rPr>
+          <w:rFonts w:asciiTheme="majorHAnsi" w:eastAsia="Times New Roman" w:hAnsiTheme="majorHAnsi" w:cstheme="majorHAnsi"/>
+          <w:color w:val="000000"/>
+          <w:sz w:val="24"/>
+          <w:szCs w:val="24"/>
+        </w:rPr>
+        <w:t>Mở file /etc/ssh/sshd_config v</w:t>
+      </w:r>
+      <w:r>
+        <w:rPr>
+          <w:rFonts w:asciiTheme="majorHAnsi" w:eastAsia="Times New Roman" w:hAnsiTheme="majorHAnsi" w:cstheme="majorHAnsi"/>
+          <w:color w:val="000000"/>
+          <w:sz w:val="24"/>
+          <w:szCs w:val="24"/>
+        </w:rPr>
+        <w:t>à chỉnh sửa hoặc thêm dòng sau:</w:t>
+      </w:r>
+    </w:p>
+    <w:p>
+      <w:pPr>
+        <w:pBdr>
+          <w:top w:val="single" w:sz="4" w:space="1" w:color="auto"/>
+          <w:left w:val="single" w:sz="4" w:space="4" w:color="auto"/>
+          <w:bottom w:val="single" w:sz="4" w:space="1" w:color="auto"/>
+          <w:right w:val="single" w:sz="4" w:space="4" w:color="auto"/>
+        </w:pBdr>
+        <w:shd w:val="clear" w:color="auto" w:fill="FFFFFF"/>
+        <w:spacing w:after="0" w:line="480" w:lineRule="auto"/>
+        <w:ind w:right="225"/>
+        <w:rPr>
+          <w:rFonts w:asciiTheme="majorHAnsi" w:eastAsia="Times New Roman" w:hAnsiTheme="majorHAnsi" w:cstheme="majorHAnsi"/>
+          <w:color w:val="000000"/>
+          <w:sz w:val="24"/>
+          <w:szCs w:val="24"/>
+        </w:rPr>
+      </w:pPr>
+      <w:r>
+        <w:rPr>
+          <w:rFonts w:asciiTheme="majorHAnsi" w:eastAsia="Times New Roman" w:hAnsiTheme="majorHAnsi" w:cstheme="majorHAnsi"/>
+          <w:color w:val="000000"/>
+          <w:sz w:val="24"/>
+          <w:szCs w:val="24"/>
+        </w:rPr>
+        <w:lastRenderedPageBreak/>
+        <w:t xml:space="preserve">AllowUsers </w:t>
+      </w:r>
+      <w:r>
+        <w:rPr>
+          <w:rFonts w:asciiTheme="majorHAnsi" w:eastAsia="Times New Roman" w:hAnsiTheme="majorHAnsi" w:cstheme="majorHAnsi"/>
+          <w:color w:val="000000"/>
+          <w:sz w:val="24"/>
+          <w:szCs w:val="24"/>
+        </w:rPr>
+        <w:t>user1</w:t>
+      </w:r>
+      <w:r>
+        <w:rPr>
+          <w:rFonts w:asciiTheme="majorHAnsi" w:eastAsia="Times New Roman" w:hAnsiTheme="majorHAnsi" w:cstheme="majorHAnsi"/>
+          <w:color w:val="000000"/>
+          <w:sz w:val="24"/>
+          <w:szCs w:val="24"/>
+        </w:rPr>
+        <w:t xml:space="preserve"> usercuaban</w:t>
+      </w:r>
+    </w:p>
+    <w:p>
+      <w:pPr>
+        <w:shd w:val="clear" w:color="auto" w:fill="FFFFFF"/>
+        <w:spacing w:after="0" w:line="480" w:lineRule="auto"/>
+        <w:ind w:right="225"/>
+        <w:rPr>
+          <w:rFonts w:asciiTheme="majorHAnsi" w:eastAsia="Times New Roman" w:hAnsiTheme="majorHAnsi" w:cstheme="majorHAnsi"/>
+          <w:color w:val="000000"/>
+          <w:sz w:val="24"/>
+          <w:szCs w:val="24"/>
+        </w:rPr>
+      </w:pPr>
+      <w:r>
+        <w:rPr>
+          <w:rFonts w:asciiTheme="majorHAnsi" w:eastAsia="Times New Roman" w:hAnsiTheme="majorHAnsi" w:cstheme="majorHAnsi"/>
+          <w:color w:val="000000"/>
+          <w:sz w:val="24"/>
+          <w:szCs w:val="24"/>
+        </w:rPr>
+        <w:t>Mỗi user cách nhau</w:t>
+      </w:r>
+      <w:r>
+        <w:rPr>
+          <w:rFonts w:asciiTheme="majorHAnsi" w:eastAsia="Times New Roman" w:hAnsiTheme="majorHAnsi" w:cstheme="majorHAnsi"/>
+          <w:color w:val="000000"/>
+          <w:sz w:val="24"/>
+          <w:szCs w:val="24"/>
+        </w:rPr>
+        <w:t xml:space="preserve"> bởi khoảng trắng.</w:t>
+      </w:r>
+    </w:p>
+    <w:p>
+      <w:pPr>
+        <w:shd w:val="clear" w:color="auto" w:fill="FFFFFF"/>
+        <w:spacing w:after="0" w:line="480" w:lineRule="auto"/>
+        <w:ind w:right="225"/>
+        <w:rPr>
+          <w:rFonts w:asciiTheme="majorHAnsi" w:eastAsia="Times New Roman" w:hAnsiTheme="majorHAnsi" w:cstheme="majorHAnsi"/>
+          <w:color w:val="000000"/>
+          <w:sz w:val="24"/>
+          <w:szCs w:val="24"/>
+        </w:rPr>
+      </w:pPr>
+      <w:r>
+        <w:rPr>
+          <w:rFonts w:asciiTheme="majorHAnsi" w:eastAsia="Times New Roman" w:hAnsiTheme="majorHAnsi" w:cstheme="majorHAnsi"/>
+          <w:color w:val="000000"/>
+          <w:sz w:val="24"/>
+          <w:szCs w:val="24"/>
+        </w:rPr>
+        <w:t>Ngược lại, nếu tất cả user trên máy chủ của bạn sử dụng SSH ngoại trừ một số user, bạn có thể cấm những user này bằng các</w:t>
+      </w:r>
+      <w:r>
+        <w:rPr>
+          <w:rFonts w:asciiTheme="majorHAnsi" w:eastAsia="Times New Roman" w:hAnsiTheme="majorHAnsi" w:cstheme="majorHAnsi"/>
+          <w:color w:val="000000"/>
+          <w:sz w:val="24"/>
+          <w:szCs w:val="24"/>
+        </w:rPr>
+        <w:t>h chỉnh sửa hoặc thêm dòng sau:</w:t>
+      </w:r>
+    </w:p>
+    <w:p>
+      <w:pPr>
+        <w:pBdr>
+          <w:top w:val="single" w:sz="4" w:space="1" w:color="auto"/>
+          <w:left w:val="single" w:sz="4" w:space="4" w:color="auto"/>
+          <w:bottom w:val="single" w:sz="4" w:space="1" w:color="auto"/>
+          <w:right w:val="single" w:sz="4" w:space="4" w:color="auto"/>
+        </w:pBdr>
+        <w:shd w:val="clear" w:color="auto" w:fill="FFFFFF"/>
+        <w:spacing w:after="0" w:line="480" w:lineRule="auto"/>
+        <w:ind w:right="225"/>
+        <w:rPr>
+          <w:rFonts w:asciiTheme="majorHAnsi" w:eastAsia="Times New Roman" w:hAnsiTheme="majorHAnsi" w:cstheme="majorHAnsi"/>
+          <w:color w:val="000000"/>
+          <w:sz w:val="24"/>
+          <w:szCs w:val="24"/>
+        </w:rPr>
+      </w:pPr>
+      <w:r>
+        <w:rPr>
+          <w:rFonts w:asciiTheme="majorHAnsi" w:eastAsia="Times New Roman" w:hAnsiTheme="majorHAnsi" w:cstheme="majorHAnsi"/>
+          <w:color w:val="000000"/>
+          <w:sz w:val="24"/>
+          <w:szCs w:val="24"/>
+        </w:rPr>
+        <w:t xml:space="preserve">DenyUsers </w:t>
+      </w:r>
+      <w:r>
+        <w:rPr>
+          <w:rFonts w:asciiTheme="majorHAnsi" w:eastAsia="Times New Roman" w:hAnsiTheme="majorHAnsi" w:cstheme="majorHAnsi"/>
+          <w:color w:val="000000"/>
+          <w:sz w:val="24"/>
+          <w:szCs w:val="24"/>
+        </w:rPr>
+        <w:t>user1</w:t>
+      </w:r>
+      <w:r>
+        <w:rPr>
+          <w:rFonts w:asciiTheme="majorHAnsi" w:eastAsia="Times New Roman" w:hAnsiTheme="majorHAnsi" w:cstheme="majorHAnsi"/>
+          <w:color w:val="000000"/>
+          <w:sz w:val="24"/>
+          <w:szCs w:val="24"/>
+        </w:rPr>
+        <w:t xml:space="preserve"> usercuaban</w:t>
+      </w:r>
+    </w:p>
+    <w:p>
+      <w:pPr>
+        <w:shd w:val="clear" w:color="auto" w:fill="FFFFFF"/>
+        <w:spacing w:after="0" w:line="480" w:lineRule="auto"/>
+        <w:ind w:right="225"/>
+        <w:rPr>
+          <w:rFonts w:asciiTheme="majorHAnsi" w:eastAsia="Times New Roman" w:hAnsiTheme="majorHAnsi" w:cstheme="majorHAnsi"/>
+          <w:color w:val="000000"/>
+          <w:sz w:val="24"/>
+          <w:szCs w:val="24"/>
+        </w:rPr>
+      </w:pPr>
+      <w:r>
+        <w:rPr>
+          <w:rFonts w:asciiTheme="majorHAnsi" w:eastAsia="Times New Roman" w:hAnsiTheme="majorHAnsi" w:cstheme="majorHAnsi"/>
+          <w:color w:val="000000"/>
+          <w:sz w:val="24"/>
+          <w:szCs w:val="24"/>
+        </w:rPr>
+        <w:t>Khởi động lại d</w:t>
+      </w:r>
+      <w:r>
+        <w:rPr>
+          <w:rFonts w:asciiTheme="majorHAnsi" w:eastAsia="Times New Roman" w:hAnsiTheme="majorHAnsi" w:cstheme="majorHAnsi"/>
+          <w:color w:val="000000"/>
+          <w:sz w:val="24"/>
+          <w:szCs w:val="24"/>
+        </w:rPr>
+        <w:t>ịch vụ SSH để áp dụng thay đổi.</w:t>
+      </w:r>
+    </w:p>
+    <w:p>
+      <w:pPr>
+        <w:shd w:val="clear" w:color="auto" w:fill="FFFFFF"/>
+        <w:spacing w:after="0" w:line="480" w:lineRule="auto"/>
+        <w:ind w:right="225"/>
+        <w:rPr>
+          <w:rFonts w:asciiTheme="majorHAnsi" w:eastAsia="Times New Roman" w:hAnsiTheme="majorHAnsi" w:cstheme="majorHAnsi"/>
+          <w:b/>
+          <w:color w:val="000000"/>
+          <w:sz w:val="24"/>
+          <w:szCs w:val="24"/>
+        </w:rPr>
+      </w:pPr>
+      <w:r>
+        <w:rPr>
+          <w:rFonts w:asciiTheme="majorHAnsi" w:eastAsia="Times New Roman" w:hAnsiTheme="majorHAnsi" w:cstheme="majorHAnsi"/>
+          <w:b/>
+          <w:color w:val="000000"/>
+          <w:sz w:val="24"/>
+          <w:szCs w:val="24"/>
+        </w:rPr>
+        <w:t>Vô hiệu hóa đăng nhập bằng mật khẩu</w:t>
+      </w:r>
+    </w:p>
+    <w:p>
+      <w:pPr>
+        <w:shd w:val="clear" w:color="auto" w:fill="FFFFFF"/>
+        <w:spacing w:after="0" w:line="480" w:lineRule="auto"/>
+        <w:ind w:right="225"/>
+        <w:rPr>
+          <w:rFonts w:asciiTheme="majorHAnsi" w:eastAsia="Times New Roman" w:hAnsiTheme="majorHAnsi" w:cstheme="majorHAnsi"/>
+          <w:color w:val="000000"/>
+          <w:sz w:val="24"/>
+          <w:szCs w:val="24"/>
+        </w:rPr>
+      </w:pPr>
+      <w:r>
+        <w:rPr>
+          <w:rFonts w:asciiTheme="majorHAnsi" w:eastAsia="Times New Roman" w:hAnsiTheme="majorHAnsi" w:cstheme="majorHAnsi"/>
+          <w:color w:val="000000"/>
+          <w:sz w:val="24"/>
+          <w:szCs w:val="24"/>
+        </w:rPr>
+        <w:t>Sử dụng mật khẩu là kém an toàn hơn so với sử dụng SSH keys. Nếu như bạn đã sử dụng SSH keys để xác thực đăng nhập cho SSH, bạn nên vô hiệu hóa phương thức xá</w:t>
+      </w:r>
+      <w:r>
+        <w:rPr>
+          <w:rFonts w:asciiTheme="majorHAnsi" w:eastAsia="Times New Roman" w:hAnsiTheme="majorHAnsi" w:cstheme="majorHAnsi"/>
+          <w:color w:val="000000"/>
+          <w:sz w:val="24"/>
+          <w:szCs w:val="24"/>
+        </w:rPr>
+        <w:t>c thực đăng nhập bằng mật khẩu.</w:t>
+      </w:r>
+    </w:p>
+    <w:p>
+      <w:pPr>
+        <w:shd w:val="clear" w:color="auto" w:fill="FFFFFF"/>
+        <w:spacing w:after="0" w:line="480" w:lineRule="auto"/>
+        <w:ind w:right="225"/>
+        <w:rPr>
+          <w:rFonts w:asciiTheme="majorHAnsi" w:eastAsia="Times New Roman" w:hAnsiTheme="majorHAnsi" w:cstheme="majorHAnsi"/>
+          <w:color w:val="000000"/>
+          <w:sz w:val="24"/>
+          <w:szCs w:val="24"/>
+        </w:rPr>
+      </w:pPr>
+      <w:r>
+        <w:rPr>
+          <w:rFonts w:asciiTheme="majorHAnsi" w:eastAsia="Times New Roman" w:hAnsiTheme="majorHAnsi" w:cstheme="majorHAnsi"/>
+          <w:color w:val="000000"/>
+          <w:sz w:val="24"/>
+          <w:szCs w:val="24"/>
+        </w:rPr>
+        <w:t>Mở file /etc/ssh/sshd_config và</w:t>
+      </w:r>
+      <w:r>
+        <w:rPr>
+          <w:rFonts w:asciiTheme="majorHAnsi" w:eastAsia="Times New Roman" w:hAnsiTheme="majorHAnsi" w:cstheme="majorHAnsi"/>
+          <w:color w:val="000000"/>
+          <w:sz w:val="24"/>
+          <w:szCs w:val="24"/>
+        </w:rPr>
+        <w:t xml:space="preserve"> chỉnh sửa như sau:</w:t>
+      </w:r>
+    </w:p>
+    <w:p>
+      <w:pPr>
+        <w:pBdr>
+          <w:top w:val="single" w:sz="4" w:space="1" w:color="auto"/>
+          <w:left w:val="single" w:sz="4" w:space="4" w:color="auto"/>
+          <w:bottom w:val="single" w:sz="4" w:space="1" w:color="auto"/>
+          <w:right w:val="single" w:sz="4" w:space="4" w:color="auto"/>
+        </w:pBdr>
+        <w:shd w:val="clear" w:color="auto" w:fill="FFFFFF"/>
+        <w:spacing w:after="0" w:line="480" w:lineRule="auto"/>
+        <w:ind w:right="225"/>
+        <w:rPr>
+          <w:rFonts w:asciiTheme="majorHAnsi" w:eastAsia="Times New Roman" w:hAnsiTheme="majorHAnsi" w:cstheme="majorHAnsi"/>
+          <w:color w:val="000000"/>
+          <w:sz w:val="24"/>
+          <w:szCs w:val="24"/>
+        </w:rPr>
+      </w:pPr>
+      <w:r>
+        <w:rPr>
+          <w:rFonts w:asciiTheme="majorHAnsi" w:eastAsia="Times New Roman" w:hAnsiTheme="majorHAnsi" w:cstheme="majorHAnsi"/>
+          <w:color w:val="000000"/>
+          <w:sz w:val="24"/>
+          <w:szCs w:val="24"/>
+        </w:rPr>
+        <w:t>PasswordAuthentication no</w:t>
+      </w:r>
+    </w:p>
+    <w:p>
+      <w:pPr>
+        <w:shd w:val="clear" w:color="auto" w:fill="FFFFFF"/>
+        <w:spacing w:after="0" w:line="480" w:lineRule="auto"/>
+        <w:ind w:right="225"/>
+        <w:rPr>
+          <w:rFonts w:asciiTheme="majorHAnsi" w:eastAsia="Times New Roman" w:hAnsiTheme="majorHAnsi" w:cstheme="majorHAnsi"/>
+          <w:color w:val="000000"/>
+          <w:sz w:val="24"/>
+          <w:szCs w:val="24"/>
+        </w:rPr>
+      </w:pPr>
+      <w:r>
+        <w:rPr>
+          <w:rFonts w:asciiTheme="majorHAnsi" w:eastAsia="Times New Roman" w:hAnsiTheme="majorHAnsi" w:cstheme="majorHAnsi"/>
+          <w:color w:val="000000"/>
+          <w:sz w:val="24"/>
+          <w:szCs w:val="24"/>
+        </w:rPr>
+        <w:t>Xóa dấu # nếu có. Khởi động lại d</w:t>
+      </w:r>
+      <w:r>
+        <w:rPr>
+          <w:rFonts w:asciiTheme="majorHAnsi" w:eastAsia="Times New Roman" w:hAnsiTheme="majorHAnsi" w:cstheme="majorHAnsi"/>
+          <w:color w:val="000000"/>
+          <w:sz w:val="24"/>
+          <w:szCs w:val="24"/>
+        </w:rPr>
+        <w:t>ịch vụ SSH để áp dụng thay đổi.</w:t>
+      </w:r>
+    </w:p>
+    <w:p>
+      <w:pPr>
+        <w:shd w:val="clear" w:color="auto" w:fill="FFFFFF"/>
+        <w:spacing w:after="0" w:line="480" w:lineRule="auto"/>
+        <w:ind w:right="225"/>
+        <w:rPr>
+          <w:rFonts w:asciiTheme="majorHAnsi" w:eastAsia="Times New Roman" w:hAnsiTheme="majorHAnsi" w:cstheme="majorHAnsi"/>
+          <w:b/>
+          <w:color w:val="000000"/>
+          <w:sz w:val="24"/>
+          <w:szCs w:val="24"/>
+        </w:rPr>
+      </w:pPr>
+      <w:r>
+        <w:rPr>
+          <w:rFonts w:asciiTheme="majorHAnsi" w:eastAsia="Times New Roman" w:hAnsiTheme="majorHAnsi" w:cstheme="majorHAnsi"/>
+          <w:b/>
+          <w:color w:val="000000"/>
+          <w:sz w:val="24"/>
+          <w:szCs w:val="24"/>
+        </w:rPr>
+        <w:t>Đổi port SSH</w:t>
+      </w:r>
+    </w:p>
+    <w:p>
+      <w:pPr>
+        <w:shd w:val="clear" w:color="auto" w:fill="FFFFFF"/>
+        <w:spacing w:after="0" w:line="480" w:lineRule="auto"/>
+        <w:ind w:right="225"/>
+        <w:rPr>
+          <w:rFonts w:asciiTheme="majorHAnsi" w:eastAsia="Times New Roman" w:hAnsiTheme="majorHAnsi" w:cstheme="majorHAnsi"/>
+          <w:color w:val="000000"/>
+          <w:sz w:val="24"/>
+          <w:szCs w:val="24"/>
+        </w:rPr>
+      </w:pPr>
+      <w:r>
+        <w:rPr>
+          <w:rFonts w:asciiTheme="majorHAnsi" w:eastAsia="Times New Roman" w:hAnsiTheme="majorHAnsi" w:cstheme="majorHAnsi"/>
+          <w:color w:val="000000"/>
+          <w:sz w:val="24"/>
+          <w:szCs w:val="24"/>
+        </w:rPr>
+        <w:t>Mặc định thì SSH được kết nối qua port 22, những kẻ tấn công có thể dễ dàng kết nối đến máy chủ SSH của bạn. Để an toàn hơn, bạn nên thay đổi port SSH thành một po</w:t>
+      </w:r>
+      <w:r>
+        <w:rPr>
+          <w:rFonts w:asciiTheme="majorHAnsi" w:eastAsia="Times New Roman" w:hAnsiTheme="majorHAnsi" w:cstheme="majorHAnsi"/>
+          <w:color w:val="000000"/>
+          <w:sz w:val="24"/>
+          <w:szCs w:val="24"/>
+        </w:rPr>
+        <w:t>rt khác mà chỉ có bạn mới biết.</w:t>
+      </w:r>
+    </w:p>
+    <w:p>
+      <w:pPr>
+        <w:shd w:val="clear" w:color="auto" w:fill="FFFFFF"/>
+        <w:spacing w:after="0" w:line="480" w:lineRule="auto"/>
+        <w:ind w:right="225"/>
+        <w:rPr>
+          <w:rFonts w:asciiTheme="majorHAnsi" w:eastAsia="Times New Roman" w:hAnsiTheme="majorHAnsi" w:cstheme="majorHAnsi"/>
+          <w:color w:val="000000"/>
+          <w:sz w:val="24"/>
+          <w:szCs w:val="24"/>
+        </w:rPr>
+      </w:pPr>
+      <w:r>
+        <w:rPr>
+          <w:rFonts w:asciiTheme="majorHAnsi" w:eastAsia="Times New Roman" w:hAnsiTheme="majorHAnsi" w:cstheme="majorHAnsi"/>
+          <w:color w:val="000000"/>
+          <w:sz w:val="24"/>
+          <w:szCs w:val="24"/>
+        </w:rPr>
+        <w:t>Đ</w:t>
+      </w:r>
+      <w:r>
+        <w:rPr>
+          <w:rFonts w:asciiTheme="majorHAnsi" w:eastAsia="Times New Roman" w:hAnsiTheme="majorHAnsi" w:cstheme="majorHAnsi"/>
+          <w:color w:val="000000"/>
+          <w:sz w:val="24"/>
+          <w:szCs w:val="24"/>
+        </w:rPr>
+        <w:t>ể thay đổi port SSH trên Linux ,</w:t>
+      </w:r>
+      <w:r>
+        <w:rPr>
+          <w:rFonts w:asciiTheme="majorHAnsi" w:eastAsia="Times New Roman" w:hAnsiTheme="majorHAnsi" w:cstheme="majorHAnsi"/>
+          <w:color w:val="000000"/>
+          <w:sz w:val="24"/>
+          <w:szCs w:val="24"/>
+        </w:rPr>
+        <w:t>mở file /etc/ssh/ss</w:t>
+      </w:r>
+      <w:r>
+        <w:rPr>
+          <w:rFonts w:asciiTheme="majorHAnsi" w:eastAsia="Times New Roman" w:hAnsiTheme="majorHAnsi" w:cstheme="majorHAnsi"/>
+          <w:color w:val="000000"/>
+          <w:sz w:val="24"/>
+          <w:szCs w:val="24"/>
+        </w:rPr>
+        <w:t>hd_config và chỉnh sửa như sau:</w:t>
+      </w:r>
+    </w:p>
+    <w:p>
+      <w:pPr>
+        <w:pBdr>
+          <w:top w:val="single" w:sz="4" w:space="1" w:color="auto"/>
+          <w:left w:val="single" w:sz="4" w:space="4" w:color="auto"/>
+          <w:bottom w:val="single" w:sz="4" w:space="1" w:color="auto"/>
+          <w:right w:val="single" w:sz="4" w:space="4" w:color="auto"/>
+        </w:pBdr>
+        <w:shd w:val="clear" w:color="auto" w:fill="FFFFFF"/>
+        <w:spacing w:after="0" w:line="480" w:lineRule="auto"/>
+        <w:ind w:right="225"/>
+        <w:rPr>
+          <w:rFonts w:asciiTheme="majorHAnsi" w:eastAsia="Times New Roman" w:hAnsiTheme="majorHAnsi" w:cstheme="majorHAnsi"/>
+          <w:color w:val="000000"/>
+          <w:sz w:val="24"/>
+          <w:szCs w:val="24"/>
+        </w:rPr>
+      </w:pPr>
+      <w:r>
+        <w:rPr>
+          <w:rFonts w:asciiTheme="majorHAnsi" w:eastAsia="Times New Roman" w:hAnsiTheme="majorHAnsi" w:cstheme="majorHAnsi"/>
+          <w:color w:val="000000"/>
+          <w:sz w:val="24"/>
+          <w:szCs w:val="24"/>
+        </w:rPr>
+        <w:t>Port 22</w:t>
+      </w:r>
+    </w:p>
+    <w:p>
+      <w:pPr>
+        <w:shd w:val="clear" w:color="auto" w:fill="FFFFFF"/>
+        <w:spacing w:after="0" w:line="480" w:lineRule="auto"/>
+        <w:ind w:right="225"/>
+        <w:rPr>
+          <w:rFonts w:asciiTheme="majorHAnsi" w:eastAsia="Times New Roman" w:hAnsiTheme="majorHAnsi" w:cstheme="majorHAnsi"/>
+          <w:color w:val="000000"/>
+          <w:sz w:val="24"/>
+          <w:szCs w:val="24"/>
+        </w:rPr>
+      </w:pPr>
+      <w:r>
+        <w:rPr>
+          <w:rFonts w:asciiTheme="majorHAnsi" w:eastAsia="Times New Roman" w:hAnsiTheme="majorHAnsi" w:cstheme="majorHAnsi"/>
+          <w:color w:val="000000"/>
+          <w:sz w:val="24"/>
+          <w:szCs w:val="24"/>
+        </w:rPr>
+        <w:t>Thay đổi port 22 thành bất cứ port nào mà bạn muốn từ 0 đến 65535 và không trùng với các port đã được sử dụng trên hệ thống. Xóa dấu # nếu có. Khởi động lại d</w:t>
+      </w:r>
+      <w:r>
+        <w:rPr>
+          <w:rFonts w:asciiTheme="majorHAnsi" w:eastAsia="Times New Roman" w:hAnsiTheme="majorHAnsi" w:cstheme="majorHAnsi"/>
+          <w:color w:val="000000"/>
+          <w:sz w:val="24"/>
+          <w:szCs w:val="24"/>
+        </w:rPr>
+        <w:t>ịch vụ SSH để áp dụng thay đổi.</w:t>
+      </w:r>
+    </w:p>
+    <w:p>
+      <w:pPr>
+        <w:shd w:val="clear" w:color="auto" w:fill="FFFFFF"/>
+        <w:spacing w:after="0" w:line="480" w:lineRule="auto"/>
+        <w:ind w:left="-60" w:right="225"/>
+        <w:rPr>
+          <w:rFonts w:asciiTheme="majorHAnsi" w:eastAsia="Times New Roman" w:hAnsiTheme="majorHAnsi" w:cstheme="majorHAnsi"/>
+          <w:b/>
+          <w:color w:val="000000"/>
+          <w:sz w:val="24"/>
+          <w:szCs w:val="24"/>
+          <w:lang w:val="en-GB"/>
+        </w:rPr>
+      </w:pPr>
+      <w:r>
+        <w:rPr>
+          <w:rFonts w:asciiTheme="majorHAnsi" w:eastAsia="Times New Roman" w:hAnsiTheme="majorHAnsi" w:cstheme="majorHAnsi"/>
+          <w:color w:val="000000"/>
+          <w:sz w:val="24"/>
+          <w:szCs w:val="24"/>
+        </w:rPr>
+        <w:lastRenderedPageBreak/>
+        <w:t xml:space="preserve"> </w:t>
+      </w:r>
+      <w:r>
+        <w:rPr>
+          <w:rFonts w:asciiTheme="majorHAnsi" w:eastAsia="Times New Roman" w:hAnsiTheme="majorHAnsi" w:cstheme="majorHAnsi"/>
+          <w:color w:val="000000"/>
+          <w:sz w:val="24"/>
+          <w:szCs w:val="24"/>
+          <w:lang w:val="en-GB"/>
+        </w:rPr>
+        <w:t>Vậy là bạn đ</w:t>
+      </w:r>
+      <w:r>
+        <w:rPr>
+          <w:rFonts w:asciiTheme="majorHAnsi" w:eastAsia="Times New Roman" w:hAnsiTheme="majorHAnsi" w:cstheme="majorHAnsi"/>
+          <w:color w:val="000000"/>
+          <w:sz w:val="24"/>
+          <w:szCs w:val="24"/>
+          <w:lang w:val="en-GB"/>
+        </w:rPr>
+        <w:t xml:space="preserve">ã thiết lập xong ở phía máy chủ. Giờ bạn có thể tạo một kho git và tiến hành clone </w:t>
+      </w:r>
+      <w:r>
+        <w:rPr>
+          <w:rFonts w:asciiTheme="majorHAnsi" w:eastAsia="Times New Roman" w:hAnsiTheme="majorHAnsi" w:cstheme="majorHAnsi"/>
+          <w:color w:val="000000"/>
+          <w:sz w:val="24"/>
+          <w:szCs w:val="24"/>
+          <w:lang w:val="en-GB"/>
+        </w:rPr>
+        <w:t xml:space="preserve">   </w:t>
+      </w:r>
+      <w:r>
+        <w:rPr>
+          <w:rFonts w:asciiTheme="majorHAnsi" w:eastAsia="Times New Roman" w:hAnsiTheme="majorHAnsi" w:cstheme="majorHAnsi"/>
+          <w:color w:val="000000"/>
+          <w:sz w:val="24"/>
+          <w:szCs w:val="24"/>
+          <w:lang w:val="en-GB"/>
+        </w:rPr>
+        <w:t xml:space="preserve">theo như hướng dẫn ở </w:t>
+      </w:r>
+      <w:r>
+        <w:rPr>
+          <w:rFonts w:asciiTheme="majorHAnsi" w:eastAsia="Times New Roman" w:hAnsiTheme="majorHAnsi" w:cstheme="majorHAnsi"/>
+          <w:b/>
+          <w:color w:val="000000"/>
+          <w:sz w:val="24"/>
+          <w:szCs w:val="24"/>
+          <w:lang w:val="en-GB"/>
+        </w:rPr>
+        <w:t>phần 5.1</w:t>
+      </w:r>
+      <w:r>
+        <w:rPr>
+          <w:rFonts w:asciiTheme="majorHAnsi" w:eastAsia="Times New Roman" w:hAnsiTheme="majorHAnsi" w:cstheme="majorHAnsi"/>
+          <w:b/>
+          <w:color w:val="000000"/>
+          <w:sz w:val="24"/>
+          <w:szCs w:val="24"/>
+          <w:lang w:val="en-GB"/>
+        </w:rPr>
+        <w:t xml:space="preserve"> mục </w:t>
+      </w:r>
+      <w:r>
+        <w:rPr>
+          <w:rFonts w:asciiTheme="majorHAnsi" w:eastAsia="Times New Roman" w:hAnsiTheme="majorHAnsi" w:cstheme="majorHAnsi"/>
+          <w:b/>
+          <w:color w:val="000000"/>
+          <w:sz w:val="24"/>
+          <w:szCs w:val="24"/>
+          <w:lang w:val="en-GB"/>
+        </w:rPr>
+        <w:t>(</w:t>
+      </w:r>
+      <w:r>
+        <w:rPr>
+          <w:rFonts w:asciiTheme="majorHAnsi" w:eastAsia="Times New Roman" w:hAnsiTheme="majorHAnsi" w:cstheme="majorHAnsi"/>
+          <w:b/>
+          <w:color w:val="000000"/>
+          <w:sz w:val="24"/>
+          <w:szCs w:val="24"/>
+          <w:lang w:val="en-GB"/>
+        </w:rPr>
+        <w:t>e)</w:t>
+      </w:r>
+    </w:p>
+    <w:p>
+      <w:pPr>
         <w:pStyle w:val="Heading2"/>
         <w:rPr>
-          <w:ins w:id="806" w:author="Pham Thanh" w:date="2018-07-18T16:47:00Z"/>
+          <w:ins w:id="807" w:author="Pham Thanh" w:date="2018-07-18T16:47:00Z"/>
           <w:b/>
           <w:sz w:val="28"/>
           <w:szCs w:val="28"/>
           <w:lang w:val="en-GB"/>
         </w:rPr>
       </w:pPr>
-      <w:ins w:id="807" w:author="Pham Thanh" w:date="2018-07-19T15:09:00Z">
+      <w:ins w:id="808" w:author="Pham Thanh" w:date="2018-07-19T15:09:00Z">
         <w:r>
           <w:rPr>
             <w:b/>
@@ -21005,7 +23123,7 @@
           <w:t>6</w:t>
         </w:r>
       </w:ins>
-      <w:ins w:id="808" w:author="Pham Thanh" w:date="2018-07-18T14:20:00Z">
+      <w:ins w:id="809" w:author="Pham Thanh" w:date="2018-07-18T14:20:00Z">
         <w:r>
           <w:rPr>
             <w:b/>
@@ -21112,15 +23230,15 @@
     <w:p>
       <w:pPr>
         <w:rPr>
-          <w:ins w:id="809" w:author="Tung Tran Thanh" w:date="2018-07-18T23:27:00Z"/>
+          <w:ins w:id="810" w:author="Tung Tran Thanh" w:date="2018-07-18T23:27:00Z"/>
           <w:rFonts w:eastAsia="Times New Roman" w:cstheme="majorHAnsi"/>
           <w:color w:val="313131"/>
           <w:sz w:val="24"/>
           <w:szCs w:val="24"/>
           <w:lang w:val="en-GB"/>
-          <w:rPrChange w:id="810" w:author="Pham Thanh" w:date="2018-07-19T15:10:00Z">
+          <w:rPrChange w:id="811" w:author="Pham Thanh" w:date="2018-07-19T15:10:00Z">
             <w:rPr>
-              <w:ins w:id="811" w:author="Tung Tran Thanh" w:date="2018-07-18T23:27:00Z"/>
+              <w:ins w:id="812" w:author="Tung Tran Thanh" w:date="2018-07-18T23:27:00Z"/>
               <w:b/>
               <w:sz w:val="28"/>
               <w:szCs w:val="28"/>
@@ -21185,8 +23303,6 @@
           <w:lang w:val="en-GB"/>
         </w:rPr>
       </w:pPr>
-      <w:bookmarkStart w:id="812" w:name="_GoBack"/>
-      <w:bookmarkEnd w:id="812"/>
       <w:r>
         <w:rPr>
           <w:lang w:val="en-GB"/>
@@ -21453,13 +23569,7 @@
         <w:rPr>
           <w:lang w:val="en-GB"/>
         </w:rPr>
-        <w:t xml:space="preserve">  </w:t>
-      </w:r>
-      <w:r>
-        <w:rPr>
-          <w:lang w:val="en-GB"/>
-        </w:rPr>
-        <w:t>Port 2222</w:t>
+        <w:t xml:space="preserve">  Port 2222</w:t>
       </w:r>
     </w:p>
     <w:p>
@@ -21561,6 +23671,7 @@
         <w:rPr>
           <w:lang w:val="en-GB"/>
         </w:rPr>
+        <w:lastRenderedPageBreak/>
         <w:t>+ User: tên user của máy dùng làm server</w:t>
       </w:r>
     </w:p>
@@ -21908,7 +24019,6 @@
                     </w:rPr>
                   </w:rPrChange>
                 </w:rPr>
-                <w:lastRenderedPageBreak/>
                 <w:t>Chức năng câu lệnh</w:t>
               </w:r>
             </w:ins>
@@ -22985,6 +25095,7 @@
                 <w:rPr>
                   <w:lang w:val="en-GB"/>
                 </w:rPr>
+                <w:lastRenderedPageBreak/>
                 <w:t>Xem thay đổi trước khi push</w:t>
               </w:r>
             </w:ins>
@@ -23461,7 +25572,6 @@
                 <w:rPr>
                   <w:lang w:val="en-GB"/>
                 </w:rPr>
-                <w:lastRenderedPageBreak/>
                 <w:t>Xem commit history cho hai commits gần nhất</w:t>
               </w:r>
             </w:ins>
@@ -24328,6 +26438,7 @@
                 <w:rPr>
                   <w:lang w:val="en-GB"/>
                 </w:rPr>
+                <w:lastRenderedPageBreak/>
                 <w:t>git diff HEAD &gt; patch-issue-2.patch</w:t>
               </w:r>
             </w:ins>
@@ -24356,6 +26467,7 @@
                 <w:rPr>
                   <w:lang w:val="en-GB"/>
                 </w:rPr>
+                <w:lastRenderedPageBreak/>
                 <w:t>Tạo patch từ một commit</w:t>
               </w:r>
             </w:ins>
@@ -24756,7 +26868,6 @@
                 <w:rPr>
                   <w:lang w:val="en-GB"/>
                 </w:rPr>
-                <w:lastRenderedPageBreak/>
                 <w:t>Tạo một nhánh</w:t>
               </w:r>
             </w:ins>
@@ -25667,6 +27778,7 @@
                 <w:rPr>
                   <w:lang w:val="en-GB"/>
                 </w:rPr>
+                <w:lastRenderedPageBreak/>
                 <w:t>Tar cả project, ngoại trừ thư mục .git</w:t>
               </w:r>
             </w:ins>
@@ -27567,6 +29679,119 @@
       </w:rPr>
     </w:lvl>
   </w:abstractNum>
+  <w:abstractNum w:abstractNumId="15" w15:restartNumberingAfterBreak="0">
+    <w:nsid w:val="7E420CC2"/>
+    <w:multiLevelType w:val="multilevel"/>
+    <w:tmpl w:val="551683C0"/>
+    <w:lvl w:ilvl="0">
+      <w:start w:val="1"/>
+      <w:numFmt w:val="decimal"/>
+      <w:lvlText w:val="%1."/>
+      <w:lvlJc w:val="left"/>
+      <w:pPr>
+        <w:tabs>
+          <w:tab w:val="num" w:pos="720"/>
+        </w:tabs>
+        <w:ind w:left="720" w:hanging="360"/>
+      </w:pPr>
+    </w:lvl>
+    <w:lvl w:ilvl="1" w:tentative="1">
+      <w:start w:val="1"/>
+      <w:numFmt w:val="decimal"/>
+      <w:lvlText w:val="%2."/>
+      <w:lvlJc w:val="left"/>
+      <w:pPr>
+        <w:tabs>
+          <w:tab w:val="num" w:pos="1440"/>
+        </w:tabs>
+        <w:ind w:left="1440" w:hanging="360"/>
+      </w:pPr>
+    </w:lvl>
+    <w:lvl w:ilvl="2" w:tentative="1">
+      <w:start w:val="1"/>
+      <w:numFmt w:val="decimal"/>
+      <w:lvlText w:val="%3."/>
+      <w:lvlJc w:val="left"/>
+      <w:pPr>
+        <w:tabs>
+          <w:tab w:val="num" w:pos="2160"/>
+        </w:tabs>
+        <w:ind w:left="2160" w:hanging="360"/>
+      </w:pPr>
+    </w:lvl>
+    <w:lvl w:ilvl="3" w:tentative="1">
+      <w:start w:val="1"/>
+      <w:numFmt w:val="decimal"/>
+      <w:lvlText w:val="%4."/>
+      <w:lvlJc w:val="left"/>
+      <w:pPr>
+        <w:tabs>
+          <w:tab w:val="num" w:pos="2880"/>
+        </w:tabs>
+        <w:ind w:left="2880" w:hanging="360"/>
+      </w:pPr>
+    </w:lvl>
+    <w:lvl w:ilvl="4" w:tentative="1">
+      <w:start w:val="1"/>
+      <w:numFmt w:val="decimal"/>
+      <w:lvlText w:val="%5."/>
+      <w:lvlJc w:val="left"/>
+      <w:pPr>
+        <w:tabs>
+          <w:tab w:val="num" w:pos="3600"/>
+        </w:tabs>
+        <w:ind w:left="3600" w:hanging="360"/>
+      </w:pPr>
+    </w:lvl>
+    <w:lvl w:ilvl="5" w:tentative="1">
+      <w:start w:val="1"/>
+      <w:numFmt w:val="decimal"/>
+      <w:lvlText w:val="%6."/>
+      <w:lvlJc w:val="left"/>
+      <w:pPr>
+        <w:tabs>
+          <w:tab w:val="num" w:pos="4320"/>
+        </w:tabs>
+        <w:ind w:left="4320" w:hanging="360"/>
+      </w:pPr>
+    </w:lvl>
+    <w:lvl w:ilvl="6" w:tentative="1">
+      <w:start w:val="1"/>
+      <w:numFmt w:val="decimal"/>
+      <w:lvlText w:val="%7."/>
+      <w:lvlJc w:val="left"/>
+      <w:pPr>
+        <w:tabs>
+          <w:tab w:val="num" w:pos="5040"/>
+        </w:tabs>
+        <w:ind w:left="5040" w:hanging="360"/>
+      </w:pPr>
+    </w:lvl>
+    <w:lvl w:ilvl="7" w:tentative="1">
+      <w:start w:val="1"/>
+      <w:numFmt w:val="decimal"/>
+      <w:lvlText w:val="%8."/>
+      <w:lvlJc w:val="left"/>
+      <w:pPr>
+        <w:tabs>
+          <w:tab w:val="num" w:pos="5760"/>
+        </w:tabs>
+        <w:ind w:left="5760" w:hanging="360"/>
+      </w:pPr>
+    </w:lvl>
+    <w:lvl w:ilvl="8" w:tentative="1">
+      <w:start w:val="1"/>
+      <w:numFmt w:val="decimal"/>
+      <w:lvlText w:val="%9."/>
+      <w:lvlJc w:val="left"/>
+      <w:pPr>
+        <w:tabs>
+          <w:tab w:val="num" w:pos="6480"/>
+        </w:tabs>
+        <w:ind w:left="6480" w:hanging="360"/>
+      </w:pPr>
+    </w:lvl>
+  </w:abstractNum>
   <w:num w:numId="1">
     <w:abstractNumId w:val="10"/>
     <w:lvlOverride w:ilvl="0">
@@ -27628,6 +29853,9 @@
   </w:num>
   <w:num w:numId="15">
     <w:abstractNumId w:val="9"/>
+  </w:num>
+  <w:num w:numId="16">
+    <w:abstractNumId w:val="15"/>
   </w:num>
 </w:numbering>
 </file>
@@ -28888,7 +31116,7 @@
 </file>
 
 <file path=customXml/itemProps1.xml><?xml version="1.0" encoding="utf-8"?>
-<ds:datastoreItem xmlns:ds="http://schemas.openxmlformats.org/officeDocument/2006/customXml" ds:itemID="{46D0DBD3-8F90-49B3-AA51-C1FF45C01479}">
+<ds:datastoreItem xmlns:ds="http://schemas.openxmlformats.org/officeDocument/2006/customXml" ds:itemID="{727CBAC2-3083-4FDF-869D-C7D12EA2ABF6}">
   <ds:schemaRefs>
     <ds:schemaRef ds:uri="http://schemas.openxmlformats.org/officeDocument/2006/bibliography"/>
   </ds:schemaRefs>

</xml_diff>